<commit_message>
Wrote some sections of the report and fixed the D2 input to have the correct naive Bayes calculations
</commit_message>
<xml_diff>
--- a/Curve Crash Analysis Final Report.docx
+++ b/Curve Crash Analysis Final Report.docx
@@ -1,6 +1,6 @@
 
 <file path=word/document.xml><?xml version="1.0" encoding="utf-8"?>
-<w:document xmlns:wpc="http://schemas.microsoft.com/office/word/2010/wordprocessingCanvas" xmlns:cx="http://schemas.microsoft.com/office/drawing/2014/chartex" xmlns:cx1="http://schemas.microsoft.com/office/drawing/2015/9/8/chartex" xmlns:cx2="http://schemas.microsoft.com/office/drawing/2015/10/21/chartex" xmlns:cx3="http://schemas.microsoft.com/office/drawing/2016/5/9/chartex" xmlns:cx4="http://schemas.microsoft.com/office/drawing/2016/5/10/chartex" xmlns:cx5="http://schemas.microsoft.com/office/drawing/2016/5/11/chartex" xmlns:cx6="http://schemas.microsoft.com/office/drawing/2016/5/12/chartex" xmlns:cx7="http://schemas.microsoft.com/office/drawing/2016/5/13/chartex" xmlns:cx8="http://schemas.microsoft.com/office/drawing/2016/5/14/chartex" xmlns:mc="http://schemas.openxmlformats.org/markup-compatibility/2006" xmlns:aink="http://schemas.microsoft.com/office/drawing/2016/ink" xmlns:am3d="http://schemas.microsoft.com/office/drawing/2017/model3d" xmlns:o="urn:schemas-microsoft-com:office:office" xmlns:oel="http://schemas.microsoft.com/office/2019/extlst" xmlns:r="http://schemas.openxmlformats.org/officeDocument/2006/relationships" xmlns:m="http://schemas.openxmlformats.org/officeDocument/2006/math" xmlns:v="urn:schemas-microsoft-com:vml" xmlns:wp14="http://schemas.microsoft.com/office/word/2010/wordprocessingDrawing" xmlns:wp="http://schemas.openxmlformats.org/drawingml/2006/wordprocessingDrawing" xmlns:w10="urn:schemas-microsoft-com:office:word" xmlns:w="http://schemas.openxmlformats.org/wordprocessingml/2006/main" xmlns:w14="http://schemas.microsoft.com/office/word/2010/wordml" xmlns:w15="http://schemas.microsoft.com/office/word/2012/wordml" xmlns:w16cex="http://schemas.microsoft.com/office/word/2018/wordml/cex" xmlns:w16cid="http://schemas.microsoft.com/office/word/2016/wordml/cid" xmlns:w16="http://schemas.microsoft.com/office/word/2018/wordml" xmlns:w16sdtdh="http://schemas.microsoft.com/office/word/2020/wordml/sdtdatahash" xmlns:w16se="http://schemas.microsoft.com/office/word/2015/wordml/symex" xmlns:wpg="http://schemas.microsoft.com/office/word/2010/wordprocessingGroup" xmlns:wpi="http://schemas.microsoft.com/office/word/2010/wordprocessingInk" xmlns:wne="http://schemas.microsoft.com/office/word/2006/wordml" xmlns:wps="http://schemas.microsoft.com/office/word/2010/wordprocessingShape" mc:Ignorable="w14 w15 w16se w16cid w16 w16cex w16sdtdh wp14">
+<w:document xmlns:wpc="http://schemas.microsoft.com/office/word/2010/wordprocessingCanvas" xmlns:cx="http://schemas.microsoft.com/office/drawing/2014/chartex" xmlns:cx1="http://schemas.microsoft.com/office/drawing/2015/9/8/chartex" xmlns:cx2="http://schemas.microsoft.com/office/drawing/2015/10/21/chartex" xmlns:cx3="http://schemas.microsoft.com/office/drawing/2016/5/9/chartex" xmlns:cx4="http://schemas.microsoft.com/office/drawing/2016/5/10/chartex" xmlns:cx5="http://schemas.microsoft.com/office/drawing/2016/5/11/chartex" xmlns:cx6="http://schemas.microsoft.com/office/drawing/2016/5/12/chartex" xmlns:cx7="http://schemas.microsoft.com/office/drawing/2016/5/13/chartex" xmlns:cx8="http://schemas.microsoft.com/office/drawing/2016/5/14/chartex" xmlns:mc="http://schemas.openxmlformats.org/markup-compatibility/2006" xmlns:aink="http://schemas.microsoft.com/office/drawing/2016/ink" xmlns:am3d="http://schemas.microsoft.com/office/drawing/2017/model3d" xmlns:o="urn:schemas-microsoft-com:office:office" xmlns:r="http://schemas.openxmlformats.org/officeDocument/2006/relationships" xmlns:m="http://schemas.openxmlformats.org/officeDocument/2006/math" xmlns:v="urn:schemas-microsoft-com:vml" xmlns:wp14="http://schemas.microsoft.com/office/word/2010/wordprocessingDrawing" xmlns:wp="http://schemas.openxmlformats.org/drawingml/2006/wordprocessingDrawing" xmlns:w10="urn:schemas-microsoft-com:office:word" xmlns:w="http://schemas.openxmlformats.org/wordprocessingml/2006/main" xmlns:w14="http://schemas.microsoft.com/office/word/2010/wordml" xmlns:w15="http://schemas.microsoft.com/office/word/2012/wordml" xmlns:w16cex="http://schemas.microsoft.com/office/word/2018/wordml/cex" xmlns:w16cid="http://schemas.microsoft.com/office/word/2016/wordml/cid" xmlns:w16="http://schemas.microsoft.com/office/word/2018/wordml" xmlns:w16sdtdh="http://schemas.microsoft.com/office/word/2020/wordml/sdtdatahash" xmlns:w16se="http://schemas.microsoft.com/office/word/2015/wordml/symex" xmlns:wpg="http://schemas.microsoft.com/office/word/2010/wordprocessingGroup" xmlns:wpi="http://schemas.microsoft.com/office/word/2010/wordprocessingInk" xmlns:wne="http://schemas.microsoft.com/office/word/2006/wordml" xmlns:wps="http://schemas.microsoft.com/office/word/2010/wordprocessingShape" mc:Ignorable="w14 w15 w16se w16cid w16 w16cex w16sdtdh wp14">
   <w:body>
     <w:p>
       <w:pPr>
@@ -62,13 +62,8 @@
       <w:pPr>
         <w:jc w:val="center"/>
       </w:pPr>
-      <w:proofErr w:type="spellStart"/>
-      <w:r>
-        <w:t>Jiashu</w:t>
-      </w:r>
-      <w:proofErr w:type="spellEnd"/>
-      <w:r>
-        <w:t xml:space="preserve"> Li</w:t>
+      <w:r>
+        <w:t>Jiashu Li</w:t>
       </w:r>
     </w:p>
     <w:p>
@@ -76,13 +71,8 @@
         <w:jc w:val="center"/>
       </w:pPr>
       <w:r>
-        <w:t xml:space="preserve">Ron </w:t>
-      </w:r>
-      <w:proofErr w:type="spellStart"/>
-      <w:r>
-        <w:t>Knezevich</w:t>
-      </w:r>
-      <w:proofErr w:type="spellEnd"/>
+        <w:t>Ron Knezevich</w:t>
+      </w:r>
     </w:p>
     <w:p>
       <w:r>
@@ -1981,15 +1971,7 @@
         </w:numPr>
       </w:pPr>
       <w:r>
-        <w:t xml:space="preserve">Discuss David </w:t>
-      </w:r>
-      <w:proofErr w:type="spellStart"/>
-      <w:r>
-        <w:t>Merrits</w:t>
-      </w:r>
-      <w:proofErr w:type="spellEnd"/>
-      <w:r>
-        <w:t xml:space="preserve"> paper</w:t>
+        <w:t>Discuss David Merrits paper</w:t>
       </w:r>
       <w:r>
         <w:t xml:space="preserve">, and his methodology, what states did he do </w:t>
@@ -2047,13 +2029,8 @@
         </w:numPr>
       </w:pPr>
       <w:r>
-        <w:t xml:space="preserve">Crash data comes from GDOTs </w:t>
-      </w:r>
-      <w:proofErr w:type="spellStart"/>
-      <w:r>
-        <w:t>Numetric</w:t>
-      </w:r>
-      <w:proofErr w:type="spellEnd"/>
+        <w:t>Crash data comes from GDOTs Numetric</w:t>
+      </w:r>
     </w:p>
     <w:p>
       <w:pPr>
@@ -2118,21 +2095,7 @@
         <w:rPr>
           <w:lang w:val="en"/>
         </w:rPr>
-        <w:t xml:space="preserve">provided by the </w:t>
-      </w:r>
-      <w:proofErr w:type="spellStart"/>
-      <w:r>
-        <w:rPr>
-          <w:lang w:val="en"/>
-        </w:rPr>
-        <w:t>Numetric</w:t>
-      </w:r>
-      <w:proofErr w:type="spellEnd"/>
-      <w:r>
-        <w:rPr>
-          <w:lang w:val="en"/>
-        </w:rPr>
-        <w:t xml:space="preserve"> platform maintained by GDOT </w:t>
+        <w:t xml:space="preserve">provided by the Numetric platform maintained by GDOT </w:t>
       </w:r>
       <w:r>
         <w:rPr>
@@ -2196,7 +2159,6 @@
         </w:rPr>
         <w:t xml:space="preserve"> </w:t>
       </w:r>
-      <w:proofErr w:type="spellStart"/>
       <w:r>
         <w:rPr>
           <w:rFonts w:hint="eastAsia"/>
@@ -2208,14 +2170,7 @@
         <w:rPr>
           <w:lang w:eastAsia="zh-CN"/>
         </w:rPr>
-        <w:t>hat</w:t>
-      </w:r>
-      <w:proofErr w:type="spellEnd"/>
-      <w:r>
-        <w:rPr>
-          <w:lang w:eastAsia="zh-CN"/>
-        </w:rPr>
-        <w:t xml:space="preserve"> include</w:t>
+        <w:t>hat include</w:t>
       </w:r>
       <w:r>
         <w:rPr>
@@ -2687,7 +2642,6 @@
         </w:rPr>
         <w:t xml:space="preserve">The first method used to quantify the crash reduction effects of FISTs in this study was the Naïve Bayes approach. The Naïve Bayes approach is a straightforward yet less accurate way of calculating CMFs as it simply uses average number of crashes per year after the treatment was implemented divided by the average number of crashes occurred before the treatment was implemented. In this study, the crash data from 2012 to 2020 was obtained from GDOT </w:t>
       </w:r>
-      <w:proofErr w:type="spellStart"/>
       <w:r>
         <w:rPr>
           <w:rFonts w:eastAsia="Times New Roman" w:cs="Times New Roman"/>
@@ -2699,7 +2653,6 @@
         </w:rPr>
         <w:t>Numetric</w:t>
       </w:r>
-      <w:proofErr w:type="spellEnd"/>
       <w:r>
         <w:rPr>
           <w:rFonts w:eastAsia="Times New Roman" w:cs="Times New Roman"/>
@@ -2797,31 +2750,7 @@
         </w:numPr>
       </w:pPr>
       <w:r>
-        <w:t xml:space="preserve">This was utilized to get a </w:t>
-      </w:r>
-      <w:proofErr w:type="spellStart"/>
-      <w:r>
-        <w:t>preliminarl</w:t>
-      </w:r>
-      <w:proofErr w:type="spellEnd"/>
-      <w:r>
-        <w:t xml:space="preserve"> look at the crashes and identify which crash </w:t>
-      </w:r>
-      <w:proofErr w:type="gramStart"/>
-      <w:r>
-        <w:t>types</w:t>
-      </w:r>
-      <w:proofErr w:type="gramEnd"/>
-      <w:r>
-        <w:t xml:space="preserve"> EB </w:t>
-      </w:r>
-      <w:proofErr w:type="spellStart"/>
-      <w:r>
-        <w:t>cmfs</w:t>
-      </w:r>
-      <w:proofErr w:type="spellEnd"/>
-      <w:r>
-        <w:t xml:space="preserve"> should be developed for</w:t>
+        <w:t>This was utilized to get a preliminarl look at the crashes and identify which crash types EB cmfs should be developed for</w:t>
       </w:r>
     </w:p>
     <w:p>
@@ -2870,17 +2799,7 @@
         </w:numPr>
       </w:pPr>
       <w:r>
-        <w:t xml:space="preserve">Models assessed based on goodness of </w:t>
-      </w:r>
-      <w:proofErr w:type="spellStart"/>
-      <w:proofErr w:type="gramStart"/>
-      <w:r>
-        <w:t>fit,p</w:t>
-      </w:r>
-      <w:proofErr w:type="spellEnd"/>
-      <w:proofErr w:type="gramEnd"/>
-      <w:r>
-        <w:t>-value of variables, and preliminary basis of a concurrent study to develop high quality SPFs for network screening purposes (reference my paper)</w:t>
+        <w:t>Models assessed based on goodness of fit,p-value of variables, and preliminary basis of a concurrent study to develop high quality SPFs for network screening purposes (reference my paper)</w:t>
       </w:r>
     </w:p>
     <w:p>
@@ -2895,15 +2814,7 @@
         <w:t>SPFs are developed for rural curves in GDOT districts 1,2, and 6</w:t>
       </w:r>
       <w:r>
-        <w:t xml:space="preserve"> the dependent variable of the </w:t>
-      </w:r>
-      <w:proofErr w:type="spellStart"/>
-      <w:r>
-        <w:t>spf</w:t>
-      </w:r>
-      <w:proofErr w:type="spellEnd"/>
-      <w:r>
-        <w:t xml:space="preserve"> is the crash frequency on each curve</w:t>
+        <w:t xml:space="preserve"> the dependent variable of the spf is the crash frequency on each curve</w:t>
       </w:r>
     </w:p>
     <w:p>
@@ -4496,6 +4407,9 @@
             <w:r>
               <w:t>0.958</w:t>
             </w:r>
+            <w:r>
+              <w:t>1</w:t>
+            </w:r>
           </w:p>
         </w:tc>
       </w:tr>
@@ -4561,6 +4475,9 @@
             <w:r>
               <w:t>0.905</w:t>
             </w:r>
+            <w:r>
+              <w:t>2</w:t>
+            </w:r>
           </w:p>
         </w:tc>
       </w:tr>
@@ -4626,6 +4543,9 @@
             <w:r>
               <w:t>0.758</w:t>
             </w:r>
+            <w:r>
+              <w:t>4</w:t>
+            </w:r>
           </w:p>
         </w:tc>
       </w:tr>
@@ -4689,7 +4609,13 @@
               <w:jc w:val="center"/>
             </w:pPr>
             <w:r>
-              <w:t>1.067</w:t>
+              <w:t>1.06</w:t>
+            </w:r>
+            <w:r>
+              <w:t>6</w:t>
+            </w:r>
+            <w:r>
+              <w:t>7</w:t>
             </w:r>
           </w:p>
         </w:tc>
@@ -4760,6 +4686,9 @@
               <w:t>1.26</w:t>
             </w:r>
             <w:r>
+              <w:t>6</w:t>
+            </w:r>
+            <w:r>
               <w:t>7</w:t>
             </w:r>
           </w:p>
@@ -4831,6 +4760,9 @@
               <w:t>0.97</w:t>
             </w:r>
             <w:r>
+              <w:t>7</w:t>
+            </w:r>
+            <w:r>
               <w:t>8</w:t>
             </w:r>
           </w:p>
@@ -4870,7 +4802,7 @@
               <w:jc w:val="center"/>
             </w:pPr>
             <w:r>
-              <w:t>0.25</w:t>
+              <w:t>0.33</w:t>
             </w:r>
           </w:p>
         </w:tc>
@@ -4883,7 +4815,7 @@
               <w:jc w:val="center"/>
             </w:pPr>
             <w:r>
-              <w:t>3.33</w:t>
+              <w:t>1.00</w:t>
             </w:r>
           </w:p>
         </w:tc>
@@ -4896,7 +4828,10 @@
               <w:jc w:val="center"/>
             </w:pPr>
             <w:r>
-              <w:t>13.333</w:t>
+              <w:t>0.333</w:t>
+            </w:r>
+            <w:r>
+              <w:t>3</w:t>
             </w:r>
           </w:p>
         </w:tc>
@@ -4935,7 +4870,7 @@
               <w:jc w:val="center"/>
             </w:pPr>
             <w:r>
-              <w:t>0.75</w:t>
+              <w:t>1</w:t>
             </w:r>
           </w:p>
         </w:tc>
@@ -4948,7 +4883,7 @@
               <w:jc w:val="center"/>
             </w:pPr>
             <w:r>
-              <w:t>2.33</w:t>
+              <w:t>0.25</w:t>
             </w:r>
           </w:p>
         </w:tc>
@@ -4961,10 +4896,10 @@
               <w:jc w:val="center"/>
             </w:pPr>
             <w:r>
-              <w:t>3.11</w:t>
-            </w:r>
-            <w:r>
-              <w:t>1</w:t>
+              <w:t>4.000</w:t>
+            </w:r>
+            <w:r>
+              <w:t>0</w:t>
             </w:r>
           </w:p>
         </w:tc>
@@ -5032,7 +4967,10 @@
               <w:jc w:val="center"/>
             </w:pPr>
             <w:r>
-              <w:t>0.681</w:t>
+              <w:t>0.68</w:t>
+            </w:r>
+            <w:r>
+              <w:t>06</w:t>
             </w:r>
           </w:p>
         </w:tc>
@@ -5099,6 +5037,9 @@
             <w:r>
               <w:t>0.550</w:t>
             </w:r>
+            <w:r>
+              <w:t>1</w:t>
+            </w:r>
           </w:p>
         </w:tc>
       </w:tr>
@@ -5164,6 +5105,9 @@
             <w:r>
               <w:t>0.615</w:t>
             </w:r>
+            <w:r>
+              <w:t>4</w:t>
+            </w:r>
           </w:p>
         </w:tc>
       </w:tr>
@@ -5228,6 +5172,9 @@
             </w:pPr>
             <w:r>
               <w:t>0.462</w:t>
+            </w:r>
+            <w:r>
+              <w:t>2</w:t>
             </w:r>
           </w:p>
         </w:tc>
@@ -5377,7 +5324,7 @@
               <w:jc w:val="center"/>
             </w:pPr>
             <w:r>
-              <w:t>-0.620714286</w:t>
+              <w:t>-0.543125</w:t>
             </w:r>
           </w:p>
         </w:tc>
@@ -5431,7 +5378,7 @@
               <w:jc w:val="center"/>
             </w:pPr>
             <w:r>
-              <w:t>0.047442857</w:t>
+              <w:t>0.0415125</w:t>
             </w:r>
           </w:p>
         </w:tc>
@@ -5488,7 +5435,7 @@
               <w:jc w:val="center"/>
             </w:pPr>
             <w:r>
-              <w:t>0.035342857</w:t>
+              <w:t>0.030925</w:t>
             </w:r>
           </w:p>
         </w:tc>
@@ -5542,7 +5489,7 @@
               <w:jc w:val="center"/>
             </w:pPr>
             <w:r>
-              <w:t>3.15857E-05</w:t>
+              <w:t>2.76375E-05</w:t>
             </w:r>
           </w:p>
         </w:tc>
@@ -5599,7 +5546,7 @@
               <w:jc w:val="center"/>
             </w:pPr>
             <w:r>
-              <w:t>0.0928</w:t>
+              <w:t>0.0812</w:t>
             </w:r>
           </w:p>
         </w:tc>
@@ -5687,7 +5634,7 @@
               <w:jc w:val="center"/>
             </w:pPr>
             <w:r>
-              <w:t>7</w:t>
+              <w:t>8</w:t>
             </w:r>
           </w:p>
         </w:tc>
@@ -5889,7 +5836,7 @@
               <w:jc w:val="center"/>
             </w:pPr>
             <w:r>
-              <w:t>0.411142857</w:t>
+              <w:t>0.35975</w:t>
             </w:r>
           </w:p>
         </w:tc>
@@ -5943,7 +5890,7 @@
               <w:jc w:val="center"/>
             </w:pPr>
             <w:r>
-              <w:t>-0.038628571</w:t>
+              <w:t>-0.0338</w:t>
             </w:r>
           </w:p>
         </w:tc>
@@ -6000,7 +5947,7 @@
               <w:jc w:val="center"/>
             </w:pPr>
             <w:r>
-              <w:t>0.020185714</w:t>
+              <w:t>0.0176625</w:t>
             </w:r>
           </w:p>
         </w:tc>
@@ -6054,7 +6001,7 @@
               <w:jc w:val="center"/>
             </w:pPr>
             <w:r>
-              <w:t>5.82429E-05</w:t>
+              <w:t>5.09625E-05</w:t>
             </w:r>
           </w:p>
         </w:tc>
@@ -6109,7 +6056,7 @@
               <w:jc w:val="center"/>
             </w:pPr>
             <w:r>
-              <w:t>0.0541</w:t>
+              <w:t>0.0473375</w:t>
             </w:r>
           </w:p>
         </w:tc>
@@ -6163,7 +6110,7 @@
               <w:jc w:val="center"/>
             </w:pPr>
             <w:r>
-              <w:t>0.020971429</w:t>
+              <w:t>0.01835</w:t>
             </w:r>
           </w:p>
         </w:tc>
@@ -6220,7 +6167,7 @@
               <w:jc w:val="center"/>
             </w:pPr>
             <w:r>
-              <w:t>0.002248571</w:t>
+              <w:t>0.0019675</w:t>
             </w:r>
           </w:p>
         </w:tc>
@@ -6308,7 +6255,7 @@
               <w:jc w:val="center"/>
             </w:pPr>
             <w:r>
-              <w:t>7</w:t>
+              <w:t>8</w:t>
             </w:r>
           </w:p>
         </w:tc>
@@ -6506,7 +6453,7 @@
               <w:jc w:val="center"/>
             </w:pPr>
             <w:r>
-              <w:t>-0.840285714</w:t>
+              <w:t>-0.73525</w:t>
             </w:r>
           </w:p>
         </w:tc>
@@ -6560,7 +6507,7 @@
               <w:jc w:val="center"/>
             </w:pPr>
             <w:r>
-              <w:t>-0.0385</w:t>
+              <w:t>-0.0336875</w:t>
             </w:r>
           </w:p>
         </w:tc>
@@ -6617,7 +6564,7 @@
               <w:jc w:val="center"/>
             </w:pPr>
             <w:r>
-              <w:t>0.09</w:t>
+              <w:t>0.07875</w:t>
             </w:r>
           </w:p>
         </w:tc>
@@ -6671,7 +6618,7 @@
               <w:jc w:val="center"/>
             </w:pPr>
             <w:r>
-              <w:t>1.32986E-05</w:t>
+              <w:t>1.16363E-05</w:t>
             </w:r>
           </w:p>
         </w:tc>
@@ -6725,7 +6672,7 @@
               <w:jc w:val="center"/>
             </w:pPr>
             <w:r>
-              <w:t>0.071128571</w:t>
+              <w:t>0.0622375</w:t>
             </w:r>
           </w:p>
         </w:tc>
@@ -6779,7 +6726,7 @@
               <w:jc w:val="center"/>
             </w:pPr>
             <w:r>
-              <w:t>0.0364</w:t>
+              <w:t>0.03185</w:t>
             </w:r>
           </w:p>
         </w:tc>
@@ -6836,7 +6783,7 @@
               <w:jc w:val="center"/>
             </w:pPr>
             <w:r>
-              <w:t>0.000874714</w:t>
+              <w:t>0.000765375</w:t>
             </w:r>
           </w:p>
         </w:tc>
@@ -6924,7 +6871,7 @@
               <w:jc w:val="center"/>
             </w:pPr>
             <w:r>
-              <w:t>7</w:t>
+              <w:t>8</w:t>
             </w:r>
           </w:p>
         </w:tc>
@@ -7122,7 +7069,7 @@
               <w:jc w:val="center"/>
             </w:pPr>
             <w:r>
-              <w:t xml:space="preserve"> -0.847428571</w:t>
+              <w:t>-0.7415</w:t>
             </w:r>
           </w:p>
         </w:tc>
@@ -7179,7 +7126,7 @@
               <w:jc w:val="center"/>
             </w:pPr>
             <w:r>
-              <w:t>0.035071429</w:t>
+              <w:t>0.0306875</w:t>
             </w:r>
           </w:p>
         </w:tc>
@@ -7233,7 +7180,7 @@
               <w:jc w:val="center"/>
             </w:pPr>
             <w:r>
-              <w:t>3.13429E-05</w:t>
+              <w:t>0.000027425</w:t>
             </w:r>
           </w:p>
         </w:tc>
@@ -7287,7 +7234,7 @@
               <w:jc w:val="center"/>
             </w:pPr>
             <w:r>
-              <w:t>0.093428571</w:t>
+              <w:t>0.08175</w:t>
             </w:r>
           </w:p>
         </w:tc>
@@ -7344,7 +7291,7 @@
               <w:jc w:val="center"/>
             </w:pPr>
             <w:r>
-              <w:t>0.00303</w:t>
+              <w:t>0.00265125</w:t>
             </w:r>
           </w:p>
         </w:tc>
@@ -7432,7 +7379,7 @@
               <w:jc w:val="center"/>
             </w:pPr>
             <w:r>
-              <w:t>7</w:t>
+              <w:t>8</w:t>
             </w:r>
           </w:p>
         </w:tc>
@@ -7575,7 +7522,7 @@
       </w:pPr>
       <w:bookmarkStart w:id="16" w:name="_Toc102591216"/>
       <w:r>
-        <w:t>Empirical Bayes CMFs Bayes CMFs</w:t>
+        <w:t>Empirical Bayes CMFs</w:t>
       </w:r>
       <w:bookmarkEnd w:id="16"/>
     </w:p>
@@ -7596,7 +7543,54 @@
         <w:t xml:space="preserve">. No Empirical Bayes CMFs were calculated for </w:t>
       </w:r>
       <w:r>
-        <w:t>LWA due to the lack of sufficient data.</w:t>
+        <w:t xml:space="preserve">curves in District 2 with </w:t>
+      </w:r>
+      <w:r>
+        <w:t xml:space="preserve">LWA </w:t>
+      </w:r>
+      <w:r>
+        <w:t xml:space="preserve">FIST </w:t>
+      </w:r>
+      <w:r>
+        <w:t>due to the lack of sufficient data.</w:t>
+      </w:r>
+      <w:r>
+        <w:t xml:space="preserve"> In tables </w:t>
+      </w:r>
+      <w:r>
+        <w:rPr>
+          <w:color w:val="FF0000"/>
+        </w:rPr>
+        <w:t>number and number</w:t>
+      </w:r>
+      <w:r>
+        <w:t xml:space="preserve">, separate Empirical Bayes CMFs were calculated for </w:t>
+      </w:r>
+      <w:commentRangeStart w:id="17"/>
+      <w:r>
+        <w:rPr>
+          <w:highlight w:val="red"/>
+        </w:rPr>
+        <w:t xml:space="preserve">curve groups </w:t>
+      </w:r>
+      <w:r>
+        <w:rPr>
+          <w:highlight w:val="red"/>
+        </w:rPr>
+        <w:t xml:space="preserve">in District 1 and 6 </w:t>
+      </w:r>
+      <w:r>
+        <w:rPr>
+          <w:highlight w:val="red"/>
+        </w:rPr>
+        <w:t>with certain AADTs and numbers of crashes before the use of a FIST.</w:t>
+      </w:r>
+      <w:commentRangeEnd w:id="17"/>
+      <w:r>
+        <w:rPr>
+          <w:rStyle w:val="CommentReference"/>
+        </w:rPr>
+        <w:commentReference w:id="17"/>
       </w:r>
     </w:p>
     <w:p>
@@ -7629,10 +7623,8 @@
       <w:tblGrid>
         <w:gridCol w:w="2163"/>
         <w:gridCol w:w="1743"/>
-        <w:gridCol w:w="1362"/>
-        <w:gridCol w:w="1362"/>
-        <w:gridCol w:w="1362"/>
-        <w:gridCol w:w="1363"/>
+        <w:gridCol w:w="2724"/>
+        <w:gridCol w:w="2725"/>
       </w:tblGrid>
       <w:tr>
         <w:tc>
@@ -7664,41 +7656,7 @@
         </w:tc>
         <w:tc>
           <w:tcPr>
-            <w:tcW w:w="1362" w:type="dxa"/>
-          </w:tcPr>
-          <w:p>
-            <w:pPr>
-              <w:jc w:val="center"/>
-            </w:pPr>
-            <w:commentRangeStart w:id="17"/>
-            <w:r>
-              <w:t>Crashes before treatment</w:t>
-            </w:r>
-          </w:p>
-        </w:tc>
-        <w:tc>
-          <w:tcPr>
-            <w:tcW w:w="1362" w:type="dxa"/>
-          </w:tcPr>
-          <w:p>
-            <w:pPr>
-              <w:jc w:val="center"/>
-            </w:pPr>
-            <w:r>
-              <w:t>Crashes after treatment</w:t>
-            </w:r>
-            <w:commentRangeEnd w:id="17"/>
-            <w:r>
-              <w:rPr>
-                <w:rStyle w:val="CommentReference"/>
-              </w:rPr>
-              <w:commentReference w:id="17"/>
-            </w:r>
-          </w:p>
-        </w:tc>
-        <w:tc>
-          <w:tcPr>
-            <w:tcW w:w="1362" w:type="dxa"/>
+            <w:tcW w:w="2724" w:type="dxa"/>
           </w:tcPr>
           <w:p>
             <w:pPr>
@@ -7711,7 +7669,7 @@
         </w:tc>
         <w:tc>
           <w:tcPr>
-            <w:tcW w:w="1363" w:type="dxa"/>
+            <w:tcW w:w="2725" w:type="dxa"/>
           </w:tcPr>
           <w:p>
             <w:pPr>
@@ -7753,51 +7711,34 @@
         </w:tc>
         <w:tc>
           <w:tcPr>
-            <w:tcW w:w="1362" w:type="dxa"/>
-          </w:tcPr>
-          <w:p>
-            <w:pPr>
-              <w:jc w:val="center"/>
-            </w:pPr>
-            <w:r>
-              <w:t>167</w:t>
-            </w:r>
-          </w:p>
-        </w:tc>
-        <w:tc>
-          <w:tcPr>
-            <w:tcW w:w="1362" w:type="dxa"/>
-          </w:tcPr>
-          <w:p>
-            <w:pPr>
-              <w:jc w:val="center"/>
-            </w:pPr>
-            <w:r>
-              <w:t>120</w:t>
-            </w:r>
-          </w:p>
-        </w:tc>
-        <w:tc>
-          <w:tcPr>
-            <w:tcW w:w="1362" w:type="dxa"/>
-          </w:tcPr>
-          <w:p>
-            <w:pPr>
-              <w:jc w:val="center"/>
-            </w:pPr>
-            <w:r>
-              <w:t xml:space="preserve"> 0.913</w:t>
-            </w:r>
-          </w:p>
-        </w:tc>
-        <w:tc>
-          <w:tcPr>
-            <w:tcW w:w="1363" w:type="dxa"/>
-          </w:tcPr>
-          <w:p>
-            <w:pPr>
-              <w:jc w:val="center"/>
-            </w:pPr>
+            <w:tcW w:w="2724" w:type="dxa"/>
+          </w:tcPr>
+          <w:p>
+            <w:pPr>
+              <w:jc w:val="center"/>
+            </w:pPr>
+            <w:r>
+              <w:t xml:space="preserve"> 0.91</w:t>
+            </w:r>
+            <w:r>
+              <w:t>63</w:t>
+            </w:r>
+          </w:p>
+        </w:tc>
+        <w:tc>
+          <w:tcPr>
+            <w:tcW w:w="2725" w:type="dxa"/>
+          </w:tcPr>
+          <w:p>
+            <w:pPr>
+              <w:jc w:val="center"/>
+            </w:pPr>
+            <w:r>
+              <w:t>0.14</w:t>
+            </w:r>
+            <w:r>
+              <w:t>27</w:t>
+            </w:r>
           </w:p>
         </w:tc>
       </w:tr>
@@ -7828,51 +7769,37 @@
         </w:tc>
         <w:tc>
           <w:tcPr>
-            <w:tcW w:w="1362" w:type="dxa"/>
-          </w:tcPr>
-          <w:p>
-            <w:pPr>
-              <w:jc w:val="center"/>
-            </w:pPr>
-            <w:r>
-              <w:t>109</w:t>
-            </w:r>
-          </w:p>
-        </w:tc>
-        <w:tc>
-          <w:tcPr>
-            <w:tcW w:w="1362" w:type="dxa"/>
-          </w:tcPr>
-          <w:p>
-            <w:pPr>
-              <w:jc w:val="center"/>
-            </w:pPr>
-            <w:r>
-              <w:t>74</w:t>
-            </w:r>
-          </w:p>
-        </w:tc>
-        <w:tc>
-          <w:tcPr>
-            <w:tcW w:w="1362" w:type="dxa"/>
-          </w:tcPr>
-          <w:p>
-            <w:pPr>
-              <w:jc w:val="center"/>
-            </w:pPr>
-            <w:r>
-              <w:t>0.852</w:t>
-            </w:r>
-          </w:p>
-        </w:tc>
-        <w:tc>
-          <w:tcPr>
-            <w:tcW w:w="1363" w:type="dxa"/>
-          </w:tcPr>
-          <w:p>
-            <w:pPr>
-              <w:jc w:val="center"/>
-            </w:pPr>
+            <w:tcW w:w="2724" w:type="dxa"/>
+          </w:tcPr>
+          <w:p>
+            <w:pPr>
+              <w:jc w:val="center"/>
+            </w:pPr>
+            <w:r>
+              <w:t>0.8</w:t>
+            </w:r>
+            <w:r>
+              <w:t>5</w:t>
+            </w:r>
+            <w:r>
+              <w:t>76</w:t>
+            </w:r>
+          </w:p>
+        </w:tc>
+        <w:tc>
+          <w:tcPr>
+            <w:tcW w:w="2725" w:type="dxa"/>
+          </w:tcPr>
+          <w:p>
+            <w:pPr>
+              <w:jc w:val="center"/>
+            </w:pPr>
+            <w:r>
+              <w:t>0.164</w:t>
+            </w:r>
+            <w:r>
+              <w:t>2</w:t>
+            </w:r>
           </w:p>
         </w:tc>
       </w:tr>
@@ -7903,51 +7830,34 @@
         </w:tc>
         <w:tc>
           <w:tcPr>
-            <w:tcW w:w="1362" w:type="dxa"/>
-          </w:tcPr>
-          <w:p>
-            <w:pPr>
-              <w:jc w:val="center"/>
-            </w:pPr>
-            <w:r>
-              <w:t>109</w:t>
-            </w:r>
-          </w:p>
-        </w:tc>
-        <w:tc>
-          <w:tcPr>
-            <w:tcW w:w="1362" w:type="dxa"/>
-          </w:tcPr>
-          <w:p>
-            <w:pPr>
-              <w:jc w:val="center"/>
-            </w:pPr>
-            <w:r>
-              <w:t>62</w:t>
-            </w:r>
-          </w:p>
-        </w:tc>
-        <w:tc>
-          <w:tcPr>
-            <w:tcW w:w="1362" w:type="dxa"/>
-          </w:tcPr>
-          <w:p>
-            <w:pPr>
-              <w:jc w:val="center"/>
-            </w:pPr>
-            <w:r>
-              <w:t>0.719</w:t>
-            </w:r>
-          </w:p>
-        </w:tc>
-        <w:tc>
-          <w:tcPr>
-            <w:tcW w:w="1363" w:type="dxa"/>
-          </w:tcPr>
-          <w:p>
-            <w:pPr>
-              <w:jc w:val="center"/>
-            </w:pPr>
+            <w:tcW w:w="2724" w:type="dxa"/>
+          </w:tcPr>
+          <w:p>
+            <w:pPr>
+              <w:jc w:val="center"/>
+            </w:pPr>
+            <w:r>
+              <w:t>0.71</w:t>
+            </w:r>
+            <w:r>
+              <w:t>72</w:t>
+            </w:r>
+          </w:p>
+        </w:tc>
+        <w:tc>
+          <w:tcPr>
+            <w:tcW w:w="2725" w:type="dxa"/>
+          </w:tcPr>
+          <w:p>
+            <w:pPr>
+              <w:jc w:val="center"/>
+            </w:pPr>
+            <w:r>
+              <w:t>0.137</w:t>
+            </w:r>
+            <w:r>
+              <w:t>2</w:t>
+            </w:r>
           </w:p>
         </w:tc>
       </w:tr>
@@ -7978,51 +7888,37 @@
         </w:tc>
         <w:tc>
           <w:tcPr>
-            <w:tcW w:w="1362" w:type="dxa"/>
-          </w:tcPr>
-          <w:p>
-            <w:pPr>
-              <w:jc w:val="center"/>
-            </w:pPr>
-            <w:r>
-              <w:t>35</w:t>
-            </w:r>
-          </w:p>
-        </w:tc>
-        <w:tc>
-          <w:tcPr>
-            <w:tcW w:w="1362" w:type="dxa"/>
-          </w:tcPr>
-          <w:p>
-            <w:pPr>
-              <w:jc w:val="center"/>
-            </w:pPr>
-            <w:r>
-              <w:t>28</w:t>
-            </w:r>
-          </w:p>
-        </w:tc>
-        <w:tc>
-          <w:tcPr>
-            <w:tcW w:w="1362" w:type="dxa"/>
-          </w:tcPr>
-          <w:p>
-            <w:pPr>
-              <w:jc w:val="center"/>
-            </w:pPr>
-            <w:r>
-              <w:t>0.912</w:t>
-            </w:r>
-          </w:p>
-        </w:tc>
-        <w:tc>
-          <w:tcPr>
-            <w:tcW w:w="1363" w:type="dxa"/>
-          </w:tcPr>
-          <w:p>
-            <w:pPr>
-              <w:jc w:val="center"/>
-            </w:pPr>
+            <w:tcW w:w="2724" w:type="dxa"/>
+          </w:tcPr>
+          <w:p>
+            <w:pPr>
+              <w:jc w:val="center"/>
+            </w:pPr>
+            <w:r>
+              <w:t>0.</w:t>
+            </w:r>
+            <w:r>
+              <w:t>861</w:t>
+            </w:r>
+            <w:r>
+              <w:t>6</w:t>
+            </w:r>
+          </w:p>
+        </w:tc>
+        <w:tc>
+          <w:tcPr>
+            <w:tcW w:w="2725" w:type="dxa"/>
+          </w:tcPr>
+          <w:p>
+            <w:pPr>
+              <w:jc w:val="center"/>
+            </w:pPr>
+            <w:r>
+              <w:t>0.275</w:t>
+            </w:r>
+            <w:r>
+              <w:t>2</w:t>
+            </w:r>
           </w:p>
         </w:tc>
       </w:tr>
@@ -8056,51 +7952,37 @@
         </w:tc>
         <w:tc>
           <w:tcPr>
-            <w:tcW w:w="1362" w:type="dxa"/>
-          </w:tcPr>
-          <w:p>
-            <w:pPr>
-              <w:jc w:val="center"/>
-            </w:pPr>
-            <w:r>
-              <w:t>668</w:t>
-            </w:r>
-          </w:p>
-        </w:tc>
-        <w:tc>
-          <w:tcPr>
-            <w:tcW w:w="1362" w:type="dxa"/>
-          </w:tcPr>
-          <w:p>
-            <w:pPr>
-              <w:jc w:val="center"/>
-            </w:pPr>
-            <w:r>
-              <w:t>341</w:t>
-            </w:r>
-          </w:p>
-        </w:tc>
-        <w:tc>
-          <w:tcPr>
-            <w:tcW w:w="1362" w:type="dxa"/>
-          </w:tcPr>
-          <w:p>
-            <w:pPr>
-              <w:jc w:val="center"/>
-            </w:pPr>
-            <w:r>
-              <w:t xml:space="preserve"> 0.668</w:t>
-            </w:r>
-          </w:p>
-        </w:tc>
-        <w:tc>
-          <w:tcPr>
-            <w:tcW w:w="1363" w:type="dxa"/>
-          </w:tcPr>
-          <w:p>
-            <w:pPr>
-              <w:jc w:val="center"/>
-            </w:pPr>
+            <w:tcW w:w="2724" w:type="dxa"/>
+          </w:tcPr>
+          <w:p>
+            <w:pPr>
+              <w:jc w:val="center"/>
+            </w:pPr>
+            <w:r>
+              <w:t xml:space="preserve"> 0.6</w:t>
+            </w:r>
+            <w:r>
+              <w:t>7</w:t>
+            </w:r>
+            <w:r>
+              <w:t>19</w:t>
+            </w:r>
+          </w:p>
+        </w:tc>
+        <w:tc>
+          <w:tcPr>
+            <w:tcW w:w="2725" w:type="dxa"/>
+          </w:tcPr>
+          <w:p>
+            <w:pPr>
+              <w:jc w:val="center"/>
+            </w:pPr>
+            <w:r>
+              <w:t>0.052</w:t>
+            </w:r>
+            <w:r>
+              <w:t>1</w:t>
+            </w:r>
           </w:p>
         </w:tc>
       </w:tr>
@@ -8131,33 +8013,7 @@
         </w:tc>
         <w:tc>
           <w:tcPr>
-            <w:tcW w:w="1362" w:type="dxa"/>
-          </w:tcPr>
-          <w:p>
-            <w:pPr>
-              <w:jc w:val="center"/>
-            </w:pPr>
-            <w:r>
-              <w:t>446</w:t>
-            </w:r>
-          </w:p>
-        </w:tc>
-        <w:tc>
-          <w:tcPr>
-            <w:tcW w:w="1362" w:type="dxa"/>
-          </w:tcPr>
-          <w:p>
-            <w:pPr>
-              <w:jc w:val="center"/>
-            </w:pPr>
-            <w:r>
-              <w:t>184</w:t>
-            </w:r>
-          </w:p>
-        </w:tc>
-        <w:tc>
-          <w:tcPr>
-            <w:tcW w:w="1362" w:type="dxa"/>
+            <w:tcW w:w="2724" w:type="dxa"/>
           </w:tcPr>
           <w:p>
             <w:pPr>
@@ -8166,16 +8022,25 @@
             <w:r>
               <w:t>0.542</w:t>
             </w:r>
-          </w:p>
-        </w:tc>
-        <w:tc>
-          <w:tcPr>
-            <w:tcW w:w="1363" w:type="dxa"/>
-          </w:tcPr>
-          <w:p>
-            <w:pPr>
-              <w:jc w:val="center"/>
-            </w:pPr>
+            <w:r>
+              <w:t>1</w:t>
+            </w:r>
+          </w:p>
+        </w:tc>
+        <w:tc>
+          <w:tcPr>
+            <w:tcW w:w="2725" w:type="dxa"/>
+          </w:tcPr>
+          <w:p>
+            <w:pPr>
+              <w:jc w:val="center"/>
+            </w:pPr>
+            <w:r>
+              <w:t>0.051</w:t>
+            </w:r>
+            <w:r>
+              <w:t>3</w:t>
+            </w:r>
           </w:p>
         </w:tc>
       </w:tr>
@@ -8206,51 +8071,37 @@
         </w:tc>
         <w:tc>
           <w:tcPr>
-            <w:tcW w:w="1362" w:type="dxa"/>
-          </w:tcPr>
-          <w:p>
-            <w:pPr>
-              <w:jc w:val="center"/>
-            </w:pPr>
-            <w:r>
-              <w:t>468</w:t>
-            </w:r>
-          </w:p>
-        </w:tc>
-        <w:tc>
-          <w:tcPr>
-            <w:tcW w:w="1362" w:type="dxa"/>
-          </w:tcPr>
-          <w:p>
-            <w:pPr>
-              <w:jc w:val="center"/>
-            </w:pPr>
-            <w:r>
-              <w:t>216</w:t>
-            </w:r>
-          </w:p>
-        </w:tc>
-        <w:tc>
-          <w:tcPr>
-            <w:tcW w:w="1362" w:type="dxa"/>
-          </w:tcPr>
-          <w:p>
-            <w:pPr>
-              <w:jc w:val="center"/>
-            </w:pPr>
-            <w:r>
-              <w:t>0.604</w:t>
-            </w:r>
-          </w:p>
-        </w:tc>
-        <w:tc>
-          <w:tcPr>
-            <w:tcW w:w="1363" w:type="dxa"/>
-          </w:tcPr>
-          <w:p>
-            <w:pPr>
-              <w:jc w:val="center"/>
-            </w:pPr>
+            <w:tcW w:w="2724" w:type="dxa"/>
+          </w:tcPr>
+          <w:p>
+            <w:pPr>
+              <w:jc w:val="center"/>
+            </w:pPr>
+            <w:r>
+              <w:t>0.60</w:t>
+            </w:r>
+            <w:r>
+              <w:t>6</w:t>
+            </w:r>
+            <w:r>
+              <w:t>5</w:t>
+            </w:r>
+          </w:p>
+        </w:tc>
+        <w:tc>
+          <w:tcPr>
+            <w:tcW w:w="2725" w:type="dxa"/>
+          </w:tcPr>
+          <w:p>
+            <w:pPr>
+              <w:jc w:val="center"/>
+            </w:pPr>
+            <w:r>
+              <w:t>0.056</w:t>
+            </w:r>
+            <w:r>
+              <w:t>2</w:t>
+            </w:r>
           </w:p>
         </w:tc>
       </w:tr>
@@ -8281,76 +8132,547 @@
         </w:tc>
         <w:tc>
           <w:tcPr>
-            <w:tcW w:w="1362" w:type="dxa"/>
-          </w:tcPr>
-          <w:p>
-            <w:pPr>
-              <w:jc w:val="center"/>
-            </w:pPr>
-            <w:r>
-              <w:t>225</w:t>
-            </w:r>
-          </w:p>
-        </w:tc>
-        <w:tc>
-          <w:tcPr>
-            <w:tcW w:w="1362" w:type="dxa"/>
-          </w:tcPr>
-          <w:p>
-            <w:pPr>
-              <w:jc w:val="center"/>
-            </w:pPr>
-            <w:r>
-              <w:t>78</w:t>
-            </w:r>
-          </w:p>
-        </w:tc>
-        <w:tc>
-          <w:tcPr>
-            <w:tcW w:w="1362" w:type="dxa"/>
-          </w:tcPr>
-          <w:p>
-            <w:pPr>
-              <w:jc w:val="center"/>
-            </w:pPr>
-            <w:r>
-              <w:t>0.440</w:t>
-            </w:r>
-          </w:p>
-        </w:tc>
-        <w:tc>
-          <w:tcPr>
-            <w:tcW w:w="1363" w:type="dxa"/>
-          </w:tcPr>
-          <w:p>
-            <w:pPr>
-              <w:jc w:val="center"/>
-            </w:pPr>
+            <w:tcW w:w="2724" w:type="dxa"/>
+          </w:tcPr>
+          <w:p>
+            <w:pPr>
+              <w:jc w:val="center"/>
+            </w:pPr>
+            <w:r>
+              <w:t>0.44</w:t>
+            </w:r>
+            <w:r>
+              <w:t>5</w:t>
+            </w:r>
+            <w:r>
+              <w:t>4</w:t>
+            </w:r>
+          </w:p>
+        </w:tc>
+        <w:tc>
+          <w:tcPr>
+            <w:tcW w:w="2725" w:type="dxa"/>
+          </w:tcPr>
+          <w:p>
+            <w:pPr>
+              <w:jc w:val="center"/>
+            </w:pPr>
+            <w:r>
+              <w:t>0.059</w:t>
+            </w:r>
+            <w:r>
+              <w:t>2</w:t>
+            </w:r>
           </w:p>
         </w:tc>
       </w:tr>
     </w:tbl>
-    <w:p/>
     <w:p>
       <w:pPr>
         <w:jc w:val="center"/>
       </w:pPr>
+    </w:p>
+    <w:p>
+      <w:pPr>
+        <w:jc w:val="center"/>
+      </w:pPr>
+      <w:r>
+        <w:t xml:space="preserve">Table </w:t>
+      </w:r>
+      <w:r>
+        <w:rPr>
+          <w:color w:val="FF0000"/>
+        </w:rPr>
+        <w:t>number</w:t>
+      </w:r>
+      <w:r>
+        <w:t xml:space="preserve">: District </w:t>
+      </w:r>
+      <w:r>
+        <w:t>1</w:t>
+      </w:r>
+      <w:r>
+        <w:t xml:space="preserve"> </w:t>
+      </w:r>
+      <w:r>
+        <w:t>Phonolite</w:t>
+      </w:r>
+      <w:r>
+        <w:t xml:space="preserve"> Empirical Bayes CMFs for differing curve characteristics</w:t>
+      </w:r>
+    </w:p>
+    <w:tbl>
+      <w:tblPr>
+        <w:tblStyle w:val="TableGrid"/>
+        <w:tblW w:w="0" w:type="auto"/>
+        <w:tblLook w:val="04A0" w:firstRow="1" w:lastRow="0" w:firstColumn="1" w:lastColumn="0" w:noHBand="0" w:noVBand="1"/>
+      </w:tblPr>
+      <w:tblGrid>
+        <w:gridCol w:w="3116"/>
+        <w:gridCol w:w="3117"/>
+        <w:gridCol w:w="3117"/>
+      </w:tblGrid>
+      <w:tr>
+        <w:tc>
+          <w:tcPr>
+            <w:tcW w:w="3116" w:type="dxa"/>
+            <w:tcBorders>
+              <w:top w:val="nil"/>
+              <w:left w:val="nil"/>
+              <w:bottom w:val="nil"/>
+            </w:tcBorders>
+          </w:tcPr>
+          <w:p>
+            <w:pPr>
+              <w:jc w:val="center"/>
+            </w:pPr>
+          </w:p>
+        </w:tc>
+        <w:tc>
+          <w:tcPr>
+            <w:tcW w:w="6234" w:type="dxa"/>
+            <w:gridSpan w:val="2"/>
+          </w:tcPr>
+          <w:p>
+            <w:pPr>
+              <w:jc w:val="center"/>
+            </w:pPr>
+            <w:r>
+              <w:t>CMF (s.e.)</w:t>
+            </w:r>
+          </w:p>
+        </w:tc>
+      </w:tr>
+      <w:tr>
+        <w:tc>
+          <w:tcPr>
+            <w:tcW w:w="3116" w:type="dxa"/>
+            <w:tcBorders>
+              <w:top w:val="nil"/>
+              <w:left w:val="nil"/>
+            </w:tcBorders>
+          </w:tcPr>
+          <w:p>
+            <w:pPr>
+              <w:jc w:val="center"/>
+            </w:pPr>
+          </w:p>
+        </w:tc>
+        <w:tc>
+          <w:tcPr>
+            <w:tcW w:w="3117" w:type="dxa"/>
+          </w:tcPr>
+          <w:p>
+            <w:pPr>
+              <w:jc w:val="center"/>
+            </w:pPr>
+            <w:r>
+              <w:t xml:space="preserve">AADT </w:t>
+            </w:r>
+            <w:r>
+              <w:rPr>
+                <w:rFonts w:cs="Times New Roman"/>
+              </w:rPr>
+              <w:t>≤</w:t>
+            </w:r>
+            <w:r>
+              <w:t xml:space="preserve"> 2000</w:t>
+            </w:r>
+          </w:p>
+        </w:tc>
+        <w:tc>
+          <w:tcPr>
+            <w:tcW w:w="3117" w:type="dxa"/>
+          </w:tcPr>
+          <w:p>
+            <w:pPr>
+              <w:jc w:val="center"/>
+            </w:pPr>
+            <w:r>
+              <w:t>AADT &gt; 2000</w:t>
+            </w:r>
+          </w:p>
+        </w:tc>
+      </w:tr>
+      <w:tr>
+        <w:tc>
+          <w:tcPr>
+            <w:tcW w:w="3116" w:type="dxa"/>
+          </w:tcPr>
+          <w:p>
+            <w:pPr>
+              <w:jc w:val="center"/>
+            </w:pPr>
+            <w:r>
+              <w:t xml:space="preserve">Crashes Before Treatment </w:t>
+            </w:r>
+            <w:r>
+              <w:rPr>
+                <w:rFonts w:cs="Times New Roman"/>
+              </w:rPr>
+              <w:t>≤</w:t>
+            </w:r>
+            <w:r>
+              <w:t xml:space="preserve"> 3</w:t>
+            </w:r>
+          </w:p>
+        </w:tc>
+        <w:tc>
+          <w:tcPr>
+            <w:tcW w:w="3117" w:type="dxa"/>
+          </w:tcPr>
+          <w:p>
+            <w:pPr>
+              <w:jc w:val="center"/>
+            </w:pPr>
+            <w:r>
+              <w:t>0.5341</w:t>
+            </w:r>
+            <w:r>
+              <w:t xml:space="preserve"> (</w:t>
+            </w:r>
+            <w:r>
+              <w:t>0.192</w:t>
+            </w:r>
+            <w:r>
+              <w:t>2)</w:t>
+            </w:r>
+          </w:p>
+        </w:tc>
+        <w:tc>
+          <w:tcPr>
+            <w:tcW w:w="3117" w:type="dxa"/>
+          </w:tcPr>
+          <w:p>
+            <w:pPr>
+              <w:jc w:val="center"/>
+            </w:pPr>
+            <w:r>
+              <w:t>1.1770</w:t>
+            </w:r>
+            <w:r>
+              <w:t xml:space="preserve"> (</w:t>
+            </w:r>
+            <w:r>
+              <w:t>0.351</w:t>
+            </w:r>
+            <w:r>
+              <w:t>8)</w:t>
+            </w:r>
+          </w:p>
+        </w:tc>
+      </w:tr>
+      <w:tr>
+        <w:tc>
+          <w:tcPr>
+            <w:tcW w:w="3116" w:type="dxa"/>
+          </w:tcPr>
+          <w:p>
+            <w:pPr>
+              <w:jc w:val="center"/>
+            </w:pPr>
+            <w:r>
+              <w:t>Crashes Before Treatment &gt; 3</w:t>
+            </w:r>
+          </w:p>
+        </w:tc>
+        <w:tc>
+          <w:tcPr>
+            <w:tcW w:w="3117" w:type="dxa"/>
+          </w:tcPr>
+          <w:p>
+            <w:pPr>
+              <w:jc w:val="center"/>
+            </w:pPr>
+            <w:r>
+              <w:t>1.0573</w:t>
+            </w:r>
+            <w:r>
+              <w:t xml:space="preserve"> (</w:t>
+            </w:r>
+            <w:r>
+              <w:t>0.6163</w:t>
+            </w:r>
+            <w:r>
+              <w:t>)</w:t>
+            </w:r>
+          </w:p>
+        </w:tc>
+        <w:tc>
+          <w:tcPr>
+            <w:tcW w:w="3117" w:type="dxa"/>
+          </w:tcPr>
+          <w:p>
+            <w:pPr>
+              <w:jc w:val="center"/>
+            </w:pPr>
+            <w:r>
+              <w:t>0.7727</w:t>
+            </w:r>
+            <w:r>
+              <w:t xml:space="preserve"> (</w:t>
+            </w:r>
+            <w:r>
+              <w:t>0.202</w:t>
+            </w:r>
+            <w:r>
+              <w:t>8)</w:t>
+            </w:r>
+          </w:p>
+        </w:tc>
+      </w:tr>
+    </w:tbl>
+    <w:p>
+      <w:pPr>
+        <w:jc w:val="center"/>
+      </w:pPr>
+    </w:p>
+    <w:p>
+      <w:pPr>
+        <w:jc w:val="center"/>
+      </w:pPr>
+      <w:r>
+        <w:t xml:space="preserve">Table </w:t>
+      </w:r>
+      <w:r>
+        <w:rPr>
+          <w:color w:val="FF0000"/>
+        </w:rPr>
+        <w:t>number</w:t>
+      </w:r>
+      <w:r>
+        <w:t xml:space="preserve">: District </w:t>
+      </w:r>
+      <w:r>
+        <w:t>6 HFST</w:t>
+      </w:r>
+      <w:r>
+        <w:t xml:space="preserve"> Empirical Bayes CMFs for differing curve characteristics</w:t>
+      </w:r>
+    </w:p>
+    <w:tbl>
+      <w:tblPr>
+        <w:tblStyle w:val="TableGrid"/>
+        <w:tblW w:w="0" w:type="auto"/>
+        <w:tblLook w:val="04A0" w:firstRow="1" w:lastRow="0" w:firstColumn="1" w:lastColumn="0" w:noHBand="0" w:noVBand="1"/>
+      </w:tblPr>
+      <w:tblGrid>
+        <w:gridCol w:w="3116"/>
+        <w:gridCol w:w="3117"/>
+        <w:gridCol w:w="3117"/>
+      </w:tblGrid>
+      <w:tr>
+        <w:tc>
+          <w:tcPr>
+            <w:tcW w:w="3116" w:type="dxa"/>
+            <w:tcBorders>
+              <w:top w:val="nil"/>
+              <w:left w:val="nil"/>
+              <w:bottom w:val="nil"/>
+            </w:tcBorders>
+          </w:tcPr>
+          <w:p>
+            <w:pPr>
+              <w:jc w:val="center"/>
+            </w:pPr>
+          </w:p>
+        </w:tc>
+        <w:tc>
+          <w:tcPr>
+            <w:tcW w:w="6234" w:type="dxa"/>
+            <w:gridSpan w:val="2"/>
+          </w:tcPr>
+          <w:p>
+            <w:pPr>
+              <w:jc w:val="center"/>
+            </w:pPr>
+            <w:r>
+              <w:t>CMF (s.e.)</w:t>
+            </w:r>
+          </w:p>
+        </w:tc>
+      </w:tr>
+      <w:tr>
+        <w:tc>
+          <w:tcPr>
+            <w:tcW w:w="3116" w:type="dxa"/>
+            <w:tcBorders>
+              <w:top w:val="nil"/>
+              <w:left w:val="nil"/>
+            </w:tcBorders>
+          </w:tcPr>
+          <w:p>
+            <w:pPr>
+              <w:jc w:val="center"/>
+            </w:pPr>
+          </w:p>
+        </w:tc>
+        <w:tc>
+          <w:tcPr>
+            <w:tcW w:w="3117" w:type="dxa"/>
+          </w:tcPr>
+          <w:p>
+            <w:pPr>
+              <w:jc w:val="center"/>
+            </w:pPr>
+            <w:r>
+              <w:t xml:space="preserve">AADT </w:t>
+            </w:r>
+            <w:r>
+              <w:rPr>
+                <w:rFonts w:cs="Times New Roman"/>
+              </w:rPr>
+              <w:t>≤</w:t>
+            </w:r>
+            <w:r>
+              <w:t xml:space="preserve"> 2000</w:t>
+            </w:r>
+          </w:p>
+        </w:tc>
+        <w:tc>
+          <w:tcPr>
+            <w:tcW w:w="3117" w:type="dxa"/>
+          </w:tcPr>
+          <w:p>
+            <w:pPr>
+              <w:jc w:val="center"/>
+            </w:pPr>
+            <w:r>
+              <w:t>AADT &gt; 2000</w:t>
+            </w:r>
+          </w:p>
+        </w:tc>
+      </w:tr>
+      <w:tr>
+        <w:tc>
+          <w:tcPr>
+            <w:tcW w:w="3116" w:type="dxa"/>
+          </w:tcPr>
+          <w:p>
+            <w:pPr>
+              <w:jc w:val="center"/>
+            </w:pPr>
+            <w:r>
+              <w:t xml:space="preserve">Crashes Before Treatment </w:t>
+            </w:r>
+            <w:r>
+              <w:rPr>
+                <w:rFonts w:cs="Times New Roman"/>
+              </w:rPr>
+              <w:t>≤</w:t>
+            </w:r>
+            <w:r>
+              <w:t xml:space="preserve"> 3</w:t>
+            </w:r>
+          </w:p>
+        </w:tc>
+        <w:tc>
+          <w:tcPr>
+            <w:tcW w:w="3117" w:type="dxa"/>
+          </w:tcPr>
+          <w:p>
+            <w:pPr>
+              <w:jc w:val="center"/>
+            </w:pPr>
+            <w:r>
+              <w:t>0.8679</w:t>
+            </w:r>
+            <w:r>
+              <w:t xml:space="preserve"> (</w:t>
+            </w:r>
+            <w:r>
+              <w:t>0.161</w:t>
+            </w:r>
+            <w:r>
+              <w:t>4)</w:t>
+            </w:r>
+          </w:p>
+        </w:tc>
+        <w:tc>
+          <w:tcPr>
+            <w:tcW w:w="3117" w:type="dxa"/>
+          </w:tcPr>
+          <w:p>
+            <w:pPr>
+              <w:jc w:val="center"/>
+            </w:pPr>
+            <w:r>
+              <w:t>0.9558</w:t>
+            </w:r>
+            <w:r>
+              <w:t xml:space="preserve"> (</w:t>
+            </w:r>
+            <w:r>
+              <w:t>0.20</w:t>
+            </w:r>
+            <w:r>
+              <w:t>90)</w:t>
+            </w:r>
+          </w:p>
+        </w:tc>
+      </w:tr>
+      <w:tr>
+        <w:tc>
+          <w:tcPr>
+            <w:tcW w:w="3116" w:type="dxa"/>
+          </w:tcPr>
+          <w:p>
+            <w:pPr>
+              <w:jc w:val="center"/>
+            </w:pPr>
+            <w:r>
+              <w:t>Crashes Before Treatment &gt; 3</w:t>
+            </w:r>
+          </w:p>
+        </w:tc>
+        <w:tc>
+          <w:tcPr>
+            <w:tcW w:w="3117" w:type="dxa"/>
+          </w:tcPr>
+          <w:p>
+            <w:pPr>
+              <w:jc w:val="center"/>
+            </w:pPr>
+            <w:r>
+              <w:t>0.4568</w:t>
+            </w:r>
+            <w:r>
+              <w:t xml:space="preserve"> (</w:t>
+            </w:r>
+            <w:r>
+              <w:t>0.109</w:t>
+            </w:r>
+            <w:r>
+              <w:t>5)</w:t>
+            </w:r>
+          </w:p>
+        </w:tc>
+        <w:tc>
+          <w:tcPr>
+            <w:tcW w:w="3117" w:type="dxa"/>
+          </w:tcPr>
+          <w:p>
+            <w:pPr>
+              <w:jc w:val="center"/>
+            </w:pPr>
+            <w:r>
+              <w:t>0.5717</w:t>
+            </w:r>
+            <w:r>
+              <w:t xml:space="preserve"> (</w:t>
+            </w:r>
+            <w:r>
+              <w:t>0.058</w:t>
+            </w:r>
+            <w:r>
+              <w:t>5)</w:t>
+            </w:r>
+          </w:p>
+        </w:tc>
+      </w:tr>
+    </w:tbl>
+    <w:p>
       <w:commentRangeStart w:id="18"/>
-      <w:r>
-        <w:t xml:space="preserve">Table </w:t>
-      </w:r>
-      <w:r>
-        <w:rPr>
-          <w:color w:val="FF0000"/>
-        </w:rPr>
-        <w:t>number</w:t>
-      </w:r>
-      <w:r>
-        <w:t xml:space="preserve">: Empirical Bayes CMFs </w:t>
-      </w:r>
-      <w:r>
-        <w:t>over differing AADT and Crash Frequency Filters</w:t>
-      </w:r>
       <w:commentRangeEnd w:id="18"/>
       <w:r>
         <w:rPr>
@@ -8378,21 +8700,8 @@
         </w:numPr>
       </w:pPr>
       <w:r>
-        <w:t xml:space="preserve">Display </w:t>
-      </w:r>
-      <w:proofErr w:type="spellStart"/>
-      <w:r>
-        <w:t>Jiashu’s</w:t>
-      </w:r>
-      <w:proofErr w:type="spellEnd"/>
-      <w:r>
-        <w:t xml:space="preserve"> Model of CMF vs roadway </w:t>
-      </w:r>
-      <w:proofErr w:type="spellStart"/>
-      <w:r>
-        <w:t>enviornemtn</w:t>
-      </w:r>
-      <w:proofErr w:type="spellEnd"/>
+        <w:t>Display Jiashu’s Model of CMF vs roadway enviornemtn</w:t>
+      </w:r>
     </w:p>
     <w:p>
       <w:pPr>
@@ -8415,6 +8724,7 @@
         </w:numPr>
       </w:pPr>
       <w:r>
+        <w:lastRenderedPageBreak/>
         <w:t>Display p-values</w:t>
       </w:r>
     </w:p>
@@ -8488,7 +8798,13 @@
         <w:t>he</w:t>
       </w:r>
       <w:r>
-        <w:t xml:space="preserve"> Empirical Bayes method </w:t>
+        <w:t xml:space="preserve"> </w:t>
+      </w:r>
+      <w:r>
+        <w:t>EB</w:t>
+      </w:r>
+      <w:r>
+        <w:t xml:space="preserve"> method </w:t>
       </w:r>
       <w:r>
         <w:t xml:space="preserve">helped account for the </w:t>
@@ -8512,10 +8828,96 @@
         <w:t>on the monitored curves</w:t>
       </w:r>
       <w:r>
-        <w:t xml:space="preserve">. Thus, the adjusted CMFs were lower than the original Naïve Bayes method CMFs, and the Empirical Bayes method realized more benefit of the </w:t>
-      </w:r>
-      <w:r>
-        <w:t>FISTs, especially that of HFST.</w:t>
+        <w:t xml:space="preserve">. Thus, the adjusted CMFs were lower than the original </w:t>
+      </w:r>
+      <w:r>
+        <w:t>n</w:t>
+      </w:r>
+      <w:r>
+        <w:t xml:space="preserve">aïve Bayes method CMFs, and the </w:t>
+      </w:r>
+      <w:r>
+        <w:t>EB</w:t>
+      </w:r>
+      <w:r>
+        <w:t xml:space="preserve"> method realized more benefit of the </w:t>
+      </w:r>
+      <w:r>
+        <w:t>FISTs</w:t>
+      </w:r>
+      <w:r>
+        <w:t xml:space="preserve">. </w:t>
+      </w:r>
+      <w:r>
+        <w:t xml:space="preserve">As seen in tables </w:t>
+      </w:r>
+      <w:r>
+        <w:rPr>
+          <w:color w:val="FF0000"/>
+        </w:rPr>
+        <w:t xml:space="preserve">number and </w:t>
+      </w:r>
+      <w:r>
+        <w:t>number</w:t>
+      </w:r>
+      <w:r>
+        <w:t xml:space="preserve">, </w:t>
+      </w:r>
+      <w:r>
+        <w:t>t</w:t>
+      </w:r>
+      <w:r>
+        <w:t>his</w:t>
+      </w:r>
+      <w:r>
+        <w:t xml:space="preserve"> </w:t>
+      </w:r>
+      <w:r>
+        <w:t>trend holds</w:t>
+      </w:r>
+      <w:r>
+        <w:t xml:space="preserve"> true for all CMFs calculated regardless of FIST or the type of crash filter, and the greatest benefits to CMFs were seen for phonolite</w:t>
+      </w:r>
+      <w:r>
+        <w:t>—</w:t>
+      </w:r>
+      <w:r>
+        <w:t>especially</w:t>
+      </w:r>
+      <w:r>
+        <w:t xml:space="preserve"> </w:t>
+      </w:r>
+      <w:r>
+        <w:t>in the CMF for wet road crashes</w:t>
+      </w:r>
+      <w:r>
+        <w:t xml:space="preserve">, which improved from a </w:t>
+      </w:r>
+      <w:r>
+        <w:t>n</w:t>
+      </w:r>
+      <w:r>
+        <w:t xml:space="preserve">aïve CMF of 1.0667 to an </w:t>
+      </w:r>
+      <w:r>
+        <w:t>EB</w:t>
+      </w:r>
+      <w:r>
+        <w:t xml:space="preserve"> CMF of 0.8616.</w:t>
+      </w:r>
+    </w:p>
+    <w:p>
+      <w:r>
+        <w:t>However, the standard deviations for the phonolite EB CMFs</w:t>
+      </w:r>
+      <w:r>
+        <w:t xml:space="preserve"> are greater than the difference between the EB CMFs and the naïve CMFs, </w:t>
+      </w:r>
+      <w:r>
+        <w:t xml:space="preserve">indicating that the </w:t>
+      </w:r>
+      <w:r>
+        <w:t>gains made through using the EB method aren’t statistically significant.</w:t>
       </w:r>
     </w:p>
     <w:p>
@@ -8527,24 +8929,7 @@
         </w:numPr>
       </w:pPr>
       <w:r>
-        <w:lastRenderedPageBreak/>
-        <w:t xml:space="preserve">Discuss how EB method accounts for changes in traffic volume over time and how the CMFs changed slightly because of this. </w:t>
-      </w:r>
-      <w:proofErr w:type="gramStart"/>
-      <w:r>
-        <w:t>Therefore</w:t>
-      </w:r>
-      <w:proofErr w:type="gramEnd"/>
-      <w:r>
-        <w:t xml:space="preserve"> </w:t>
-      </w:r>
-      <w:proofErr w:type="spellStart"/>
-      <w:r>
-        <w:t>rmore</w:t>
-      </w:r>
-      <w:proofErr w:type="spellEnd"/>
-      <w:r>
-        <w:t xml:space="preserve"> benefit of HFST was realized</w:t>
+        <w:t>Discuss how EB method accounts for changes in traffic volume over time and how the CMFs changed slightly because of this. Therefore rmore benefit of HFST was realized</w:t>
       </w:r>
     </w:p>
     <w:p>
@@ -8578,23 +8963,7 @@
         </w:numPr>
       </w:pPr>
       <w:r>
-        <w:t xml:space="preserve">2 factors were identified as important. Prior crash AADT and prior crash frequency roadways with high </w:t>
-      </w:r>
-      <w:proofErr w:type="spellStart"/>
-      <w:r>
-        <w:t>aadt</w:t>
-      </w:r>
-      <w:proofErr w:type="spellEnd"/>
-      <w:r>
-        <w:t xml:space="preserve"> and low crash frequency did not realize as much benefit </w:t>
-      </w:r>
-      <w:proofErr w:type="spellStart"/>
-      <w:r>
-        <w:t>form</w:t>
-      </w:r>
-      <w:proofErr w:type="spellEnd"/>
-      <w:r>
-        <w:t xml:space="preserve"> HFST. </w:t>
+        <w:t xml:space="preserve">2 factors were identified as important. Prior crash AADT and prior crash frequency roadways with high aadt and low crash frequency did not realize as much benefit form HFST. </w:t>
       </w:r>
     </w:p>
     <w:p>
@@ -8610,6 +8979,33 @@
       </w:r>
     </w:p>
     <w:p>
+      <w:r>
+        <w:t>After finding that prior crash frequency and average AADT were the only significant variables for the EB CMFs, curves in District 1 and District 6 were organized into four groups based on these variables. Each curve was assigned an AADT rating, which would be either low AADT (</w:t>
+      </w:r>
+      <w:r>
+        <w:rPr>
+          <w:rFonts w:cs="Times New Roman"/>
+        </w:rPr>
+        <w:t xml:space="preserve">≤ </w:t>
+      </w:r>
+      <w:r>
+        <w:t>2000 vehicles per day) or high AADT (&gt; 2000 vehicles per day), and a prior crash frequency rating, which would be either low prior crash frequency (</w:t>
+      </w:r>
+      <w:r>
+        <w:rPr>
+          <w:rFonts w:cs="Times New Roman"/>
+        </w:rPr>
+        <w:t>≤</w:t>
+      </w:r>
+      <w:r>
+        <w:t xml:space="preserve"> 3 crashes in the years before FIST) or high prior crash frequency (&gt; 3 crashes in the years before FIST)</w:t>
+      </w:r>
+      <w:r>
+        <w:t>.</w:t>
+      </w:r>
+    </w:p>
+    <w:p/>
+    <w:p>
       <w:pPr>
         <w:pStyle w:val="Heading2"/>
       </w:pPr>
@@ -8639,7 +9035,13 @@
         <w:t>duces crashes of all types by about 33%, and even more significantly, that it reduces wet road crashes by</w:t>
       </w:r>
       <w:r>
-        <w:t xml:space="preserve"> about 56%. Phonolite was </w:t>
+        <w:t xml:space="preserve"> about 5</w:t>
+      </w:r>
+      <w:r>
+        <w:t>5</w:t>
+      </w:r>
+      <w:r>
+        <w:t xml:space="preserve">%. Phonolite was </w:t>
       </w:r>
       <w:r>
         <w:t xml:space="preserve">significantly </w:t>
@@ -8654,7 +9056,11 @@
         <w:t xml:space="preserve">. </w:t>
       </w:r>
       <w:r>
-        <w:t xml:space="preserve">These findings correlate to the friction performance of these materials over time found in </w:t>
+        <w:t xml:space="preserve">These findings correlate to the friction performance of these materials over time </w:t>
+      </w:r>
+      <w:r>
+        <w:lastRenderedPageBreak/>
+        <w:t xml:space="preserve">found in </w:t>
       </w:r>
       <w:r>
         <w:rPr>
@@ -8663,13 +9069,22 @@
         <w:t xml:space="preserve">that report that was done before this (ref). </w:t>
       </w:r>
       <w:r>
-        <w:t xml:space="preserve">However, </w:t>
-      </w:r>
-      <w:r>
-        <w:t xml:space="preserve">there were no conclusive findings </w:t>
-      </w:r>
-      <w:r>
-        <w:t>for the performance of LWA due to the lack of data.</w:t>
+        <w:t>T</w:t>
+      </w:r>
+      <w:r>
+        <w:t>here were no conclusive findings for the performance of LWA</w:t>
+      </w:r>
+      <w:r>
+        <w:t>, however,</w:t>
+      </w:r>
+      <w:r>
+        <w:t xml:space="preserve"> due to the lack of </w:t>
+      </w:r>
+      <w:r>
+        <w:t xml:space="preserve">crash </w:t>
+      </w:r>
+      <w:r>
+        <w:t>data.</w:t>
       </w:r>
     </w:p>
     <w:p>
@@ -8705,15 +9120,7 @@
         </w:numPr>
       </w:pPr>
       <w:r>
-        <w:t xml:space="preserve">Phonolite bad but traffic volumes </w:t>
-      </w:r>
-      <w:proofErr w:type="gramStart"/>
-      <w:r>
-        <w:t>increased</w:t>
-      </w:r>
-      <w:proofErr w:type="gramEnd"/>
-      <w:r>
-        <w:t xml:space="preserve"> and EB realized the benefits more</w:t>
+        <w:t>Phonolite bad but traffic volumes increased and EB realized the benefits more</w:t>
       </w:r>
     </w:p>
     <w:p>
@@ -8761,79 +9168,58 @@
         <w:t xml:space="preserve">omparing </w:t>
       </w:r>
       <w:r>
+        <w:t xml:space="preserve">EB </w:t>
+      </w:r>
+      <w:r>
         <w:t>CMFs</w:t>
       </w:r>
       <w:r>
-        <w:t xml:space="preserve"> that included data from the year 2020 to CMFs that excluded said data, </w:t>
+        <w:t xml:space="preserve"> that included data from the year 2020 to </w:t>
+      </w:r>
+      <w:r>
+        <w:t xml:space="preserve">EB </w:t>
+      </w:r>
+      <w:r>
+        <w:t xml:space="preserve">CMFs that excluded said data, </w:t>
       </w:r>
       <w:r>
         <w:t>only a m</w:t>
       </w:r>
       <w:r>
-        <w:t>inimal difference was noticed</w:t>
-      </w:r>
-      <w:r>
-        <w:t>—</w:t>
-      </w:r>
-      <w:r>
-        <w:t>CMF</w:t>
+        <w:t>inimal difference was notice</w:t>
+      </w:r>
+      <w:r>
+        <w:t>d, suggesting that the sample size of the data was large enough to mitigate the effect of possible traffic volume variations during the pandemic</w:t>
+      </w:r>
+      <w:r>
+        <w:t xml:space="preserve">. </w:t>
+      </w:r>
+      <w:r>
+        <w:t>Since crashes are rare events, it is more advantageous to utilize more years of data</w:t>
+      </w:r>
+      <w:r>
+        <w:t>, and thus</w:t>
+      </w:r>
+      <w:r>
+        <w:t xml:space="preserve"> data from the year </w:t>
+      </w:r>
+      <w:r>
+        <w:t xml:space="preserve">2020 was utilized </w:t>
+      </w:r>
+      <w:r>
+        <w:t>to</w:t>
+      </w:r>
+      <w:r>
+        <w:t xml:space="preserve"> increase the sample size of data after treatment</w:t>
       </w:r>
       <w:r>
         <w:t xml:space="preserve"> </w:t>
       </w:r>
       <w:r>
-        <w:t xml:space="preserve">values using a naïve bayes approach </w:t>
-      </w:r>
-      <w:r>
-        <w:t xml:space="preserve">only </w:t>
-      </w:r>
-      <w:r>
-        <w:t xml:space="preserve">changed </w:t>
-      </w:r>
-      <w:r>
-        <w:t>from</w:t>
-      </w:r>
-      <w:r>
-        <w:t xml:space="preserve"> </w:t>
-      </w:r>
-      <w:r>
-        <w:t>0</w:t>
-      </w:r>
-      <w:r>
-        <w:t xml:space="preserve">.69 to </w:t>
-      </w:r>
-      <w:r>
-        <w:t>0</w:t>
-      </w:r>
-      <w:r>
-        <w:t xml:space="preserve">.68. </w:t>
-      </w:r>
-      <w:r>
-        <w:t>T</w:t>
-      </w:r>
-      <w:r>
-        <w:t>herefore</w:t>
-      </w:r>
-      <w:r>
-        <w:t xml:space="preserve">, data from the year </w:t>
-      </w:r>
-      <w:r>
-        <w:t xml:space="preserve">2020 was utilized </w:t>
-      </w:r>
-      <w:r>
-        <w:t>to</w:t>
-      </w:r>
-      <w:r>
-        <w:t xml:space="preserve"> increase the sample size of data after treatment</w:t>
-      </w:r>
-      <w:r>
-        <w:t xml:space="preserve"> </w:t>
-      </w:r>
-      <w:r>
         <w:t xml:space="preserve">to </w:t>
       </w:r>
       <w:r>
-        <w:t>at least three years of data. Since crashes are rare events, it is more advantageous to utilize more years of data.</w:t>
+        <w:t xml:space="preserve">at least three years of data. </w:t>
       </w:r>
     </w:p>
     <w:p>
@@ -8875,7 +9261,7 @@
 </file>
 
 <file path=word/comments.xml><?xml version="1.0" encoding="utf-8"?>
-<w:comments xmlns:wpc="http://schemas.microsoft.com/office/word/2010/wordprocessingCanvas" xmlns:cx="http://schemas.microsoft.com/office/drawing/2014/chartex" xmlns:cx1="http://schemas.microsoft.com/office/drawing/2015/9/8/chartex" xmlns:cx2="http://schemas.microsoft.com/office/drawing/2015/10/21/chartex" xmlns:cx3="http://schemas.microsoft.com/office/drawing/2016/5/9/chartex" xmlns:cx4="http://schemas.microsoft.com/office/drawing/2016/5/10/chartex" xmlns:cx5="http://schemas.microsoft.com/office/drawing/2016/5/11/chartex" xmlns:cx6="http://schemas.microsoft.com/office/drawing/2016/5/12/chartex" xmlns:cx7="http://schemas.microsoft.com/office/drawing/2016/5/13/chartex" xmlns:cx8="http://schemas.microsoft.com/office/drawing/2016/5/14/chartex" xmlns:mc="http://schemas.openxmlformats.org/markup-compatibility/2006" xmlns:aink="http://schemas.microsoft.com/office/drawing/2016/ink" xmlns:am3d="http://schemas.microsoft.com/office/drawing/2017/model3d" xmlns:o="urn:schemas-microsoft-com:office:office" xmlns:oel="http://schemas.microsoft.com/office/2019/extlst" xmlns:r="http://schemas.openxmlformats.org/officeDocument/2006/relationships" xmlns:m="http://schemas.openxmlformats.org/officeDocument/2006/math" xmlns:v="urn:schemas-microsoft-com:vml" xmlns:wp14="http://schemas.microsoft.com/office/word/2010/wordprocessingDrawing" xmlns:wp="http://schemas.openxmlformats.org/drawingml/2006/wordprocessingDrawing" xmlns:w10="urn:schemas-microsoft-com:office:word" xmlns:w="http://schemas.openxmlformats.org/wordprocessingml/2006/main" xmlns:w14="http://schemas.microsoft.com/office/word/2010/wordml" xmlns:w15="http://schemas.microsoft.com/office/word/2012/wordml" xmlns:w16cex="http://schemas.microsoft.com/office/word/2018/wordml/cex" xmlns:w16cid="http://schemas.microsoft.com/office/word/2016/wordml/cid" xmlns:w16="http://schemas.microsoft.com/office/word/2018/wordml" xmlns:w16sdtdh="http://schemas.microsoft.com/office/word/2020/wordml/sdtdatahash" xmlns:w16se="http://schemas.microsoft.com/office/word/2015/wordml/symex" xmlns:wpg="http://schemas.microsoft.com/office/word/2010/wordprocessingGroup" xmlns:wpi="http://schemas.microsoft.com/office/word/2010/wordprocessingInk" xmlns:wne="http://schemas.microsoft.com/office/word/2006/wordml" xmlns:wps="http://schemas.microsoft.com/office/word/2010/wordprocessingShape" mc:Ignorable="w14 w15 w16se w16cid w16 w16cex w16sdtdh wp14">
+<w:comments xmlns:wpc="http://schemas.microsoft.com/office/word/2010/wordprocessingCanvas" xmlns:cx="http://schemas.microsoft.com/office/drawing/2014/chartex" xmlns:cx1="http://schemas.microsoft.com/office/drawing/2015/9/8/chartex" xmlns:cx2="http://schemas.microsoft.com/office/drawing/2015/10/21/chartex" xmlns:cx3="http://schemas.microsoft.com/office/drawing/2016/5/9/chartex" xmlns:cx4="http://schemas.microsoft.com/office/drawing/2016/5/10/chartex" xmlns:cx5="http://schemas.microsoft.com/office/drawing/2016/5/11/chartex" xmlns:cx6="http://schemas.microsoft.com/office/drawing/2016/5/12/chartex" xmlns:cx7="http://schemas.microsoft.com/office/drawing/2016/5/13/chartex" xmlns:cx8="http://schemas.microsoft.com/office/drawing/2016/5/14/chartex" xmlns:mc="http://schemas.openxmlformats.org/markup-compatibility/2006" xmlns:aink="http://schemas.microsoft.com/office/drawing/2016/ink" xmlns:am3d="http://schemas.microsoft.com/office/drawing/2017/model3d" xmlns:o="urn:schemas-microsoft-com:office:office" xmlns:r="http://schemas.openxmlformats.org/officeDocument/2006/relationships" xmlns:m="http://schemas.openxmlformats.org/officeDocument/2006/math" xmlns:v="urn:schemas-microsoft-com:vml" xmlns:wp14="http://schemas.microsoft.com/office/word/2010/wordprocessingDrawing" xmlns:wp="http://schemas.openxmlformats.org/drawingml/2006/wordprocessingDrawing" xmlns:w10="urn:schemas-microsoft-com:office:word" xmlns:w="http://schemas.openxmlformats.org/wordprocessingml/2006/main" xmlns:w14="http://schemas.microsoft.com/office/word/2010/wordml" xmlns:w15="http://schemas.microsoft.com/office/word/2012/wordml" xmlns:w16cex="http://schemas.microsoft.com/office/word/2018/wordml/cex" xmlns:w16cid="http://schemas.microsoft.com/office/word/2016/wordml/cid" xmlns:w16="http://schemas.microsoft.com/office/word/2018/wordml" xmlns:w16sdtdh="http://schemas.microsoft.com/office/word/2020/wordml/sdtdatahash" xmlns:w16se="http://schemas.microsoft.com/office/word/2015/wordml/symex" xmlns:wpg="http://schemas.microsoft.com/office/word/2010/wordprocessingGroup" xmlns:wpi="http://schemas.microsoft.com/office/word/2010/wordprocessingInk" xmlns:wne="http://schemas.microsoft.com/office/word/2006/wordml" xmlns:wps="http://schemas.microsoft.com/office/word/2010/wordprocessingShape" mc:Ignorable="w14 w15 w16se w16cid w16 w16cex w16sdtdh wp14">
   <w:comment w:id="0" w:author="Knezevich, Ronald W" w:date="2022-05-04T20:03:00Z" w:initials="KRW">
     <w:p>
       <w:pPr>
@@ -8946,7 +9332,7 @@
       </w:r>
     </w:p>
   </w:comment>
-  <w:comment w:id="17" w:author="Matthew" w:date="2022-05-30T16:09:00Z" w:initials="ML">
+  <w:comment w:id="17" w:author="Liu, Matthew (FHWA)" w:date="2022-07-14T15:31:00Z" w:initials="LM(">
     <w:p>
       <w:pPr>
         <w:pStyle w:val="CommentText"/>
@@ -8958,7 +9344,7 @@
         <w:annotationRef/>
       </w:r>
       <w:r>
-        <w:t>Crash frequency rather than # of crashes is a better metric to present I'd argue</w:t>
+        <w:t>Awful phrasing</w:t>
       </w:r>
     </w:p>
   </w:comment>
@@ -8982,34 +9368,34 @@
 </file>
 
 <file path=word/commentsExtended.xml><?xml version="1.0" encoding="utf-8"?>
-<w15:commentsEx xmlns:wpc="http://schemas.microsoft.com/office/word/2010/wordprocessingCanvas" xmlns:cx="http://schemas.microsoft.com/office/drawing/2014/chartex" xmlns:cx1="http://schemas.microsoft.com/office/drawing/2015/9/8/chartex" xmlns:cx2="http://schemas.microsoft.com/office/drawing/2015/10/21/chartex" xmlns:cx3="http://schemas.microsoft.com/office/drawing/2016/5/9/chartex" xmlns:cx4="http://schemas.microsoft.com/office/drawing/2016/5/10/chartex" xmlns:cx5="http://schemas.microsoft.com/office/drawing/2016/5/11/chartex" xmlns:cx6="http://schemas.microsoft.com/office/drawing/2016/5/12/chartex" xmlns:cx7="http://schemas.microsoft.com/office/drawing/2016/5/13/chartex" xmlns:cx8="http://schemas.microsoft.com/office/drawing/2016/5/14/chartex" xmlns:mc="http://schemas.openxmlformats.org/markup-compatibility/2006" xmlns:aink="http://schemas.microsoft.com/office/drawing/2016/ink" xmlns:am3d="http://schemas.microsoft.com/office/drawing/2017/model3d" xmlns:o="urn:schemas-microsoft-com:office:office" xmlns:oel="http://schemas.microsoft.com/office/2019/extlst" xmlns:r="http://schemas.openxmlformats.org/officeDocument/2006/relationships" xmlns:m="http://schemas.openxmlformats.org/officeDocument/2006/math" xmlns:v="urn:schemas-microsoft-com:vml" xmlns:wp14="http://schemas.microsoft.com/office/word/2010/wordprocessingDrawing" xmlns:wp="http://schemas.openxmlformats.org/drawingml/2006/wordprocessingDrawing" xmlns:w10="urn:schemas-microsoft-com:office:word" xmlns:w="http://schemas.openxmlformats.org/wordprocessingml/2006/main" xmlns:w14="http://schemas.microsoft.com/office/word/2010/wordml" xmlns:w15="http://schemas.microsoft.com/office/word/2012/wordml" xmlns:w16cex="http://schemas.microsoft.com/office/word/2018/wordml/cex" xmlns:w16cid="http://schemas.microsoft.com/office/word/2016/wordml/cid" xmlns:w16="http://schemas.microsoft.com/office/word/2018/wordml" xmlns:w16sdtdh="http://schemas.microsoft.com/office/word/2020/wordml/sdtdatahash" xmlns:w16se="http://schemas.microsoft.com/office/word/2015/wordml/symex" xmlns:wpg="http://schemas.microsoft.com/office/word/2010/wordprocessingGroup" xmlns:wpi="http://schemas.microsoft.com/office/word/2010/wordprocessingInk" xmlns:wne="http://schemas.microsoft.com/office/word/2006/wordml" xmlns:wps="http://schemas.microsoft.com/office/word/2010/wordprocessingShape" mc:Ignorable="w14 w15 w16se w16cid w16 w16cex w16sdtdh wp14">
+<w15:commentsEx xmlns:wpc="http://schemas.microsoft.com/office/word/2010/wordprocessingCanvas" xmlns:cx="http://schemas.microsoft.com/office/drawing/2014/chartex" xmlns:cx1="http://schemas.microsoft.com/office/drawing/2015/9/8/chartex" xmlns:cx2="http://schemas.microsoft.com/office/drawing/2015/10/21/chartex" xmlns:cx3="http://schemas.microsoft.com/office/drawing/2016/5/9/chartex" xmlns:cx4="http://schemas.microsoft.com/office/drawing/2016/5/10/chartex" xmlns:cx5="http://schemas.microsoft.com/office/drawing/2016/5/11/chartex" xmlns:cx6="http://schemas.microsoft.com/office/drawing/2016/5/12/chartex" xmlns:cx7="http://schemas.microsoft.com/office/drawing/2016/5/13/chartex" xmlns:cx8="http://schemas.microsoft.com/office/drawing/2016/5/14/chartex" xmlns:mc="http://schemas.openxmlformats.org/markup-compatibility/2006" xmlns:aink="http://schemas.microsoft.com/office/drawing/2016/ink" xmlns:am3d="http://schemas.microsoft.com/office/drawing/2017/model3d" xmlns:o="urn:schemas-microsoft-com:office:office" xmlns:r="http://schemas.openxmlformats.org/officeDocument/2006/relationships" xmlns:m="http://schemas.openxmlformats.org/officeDocument/2006/math" xmlns:v="urn:schemas-microsoft-com:vml" xmlns:wp14="http://schemas.microsoft.com/office/word/2010/wordprocessingDrawing" xmlns:wp="http://schemas.openxmlformats.org/drawingml/2006/wordprocessingDrawing" xmlns:w10="urn:schemas-microsoft-com:office:word" xmlns:w="http://schemas.openxmlformats.org/wordprocessingml/2006/main" xmlns:w14="http://schemas.microsoft.com/office/word/2010/wordml" xmlns:w15="http://schemas.microsoft.com/office/word/2012/wordml" xmlns:w16cex="http://schemas.microsoft.com/office/word/2018/wordml/cex" xmlns:w16cid="http://schemas.microsoft.com/office/word/2016/wordml/cid" xmlns:w16="http://schemas.microsoft.com/office/word/2018/wordml" xmlns:w16sdtdh="http://schemas.microsoft.com/office/word/2020/wordml/sdtdatahash" xmlns:w16se="http://schemas.microsoft.com/office/word/2015/wordml/symex" xmlns:wpg="http://schemas.microsoft.com/office/word/2010/wordprocessingGroup" xmlns:wpi="http://schemas.microsoft.com/office/word/2010/wordprocessingInk" xmlns:wne="http://schemas.microsoft.com/office/word/2006/wordml" xmlns:wps="http://schemas.microsoft.com/office/word/2010/wordprocessingShape" mc:Ignorable="w14 w15 w16se w16cid w16 w16cex w16sdtdh wp14">
   <w15:commentEx w15:paraId="1AD845BF" w15:done="1"/>
   <w15:commentEx w15:paraId="28BA822E" w15:done="0"/>
   <w15:commentEx w15:paraId="7C04F90D" w15:done="0"/>
   <w15:commentEx w15:paraId="4B68789A" w15:done="0"/>
-  <w15:commentEx w15:paraId="770C3DCE" w15:done="0"/>
+  <w15:commentEx w15:paraId="2F819C82" w15:done="0"/>
   <w15:commentEx w15:paraId="122D9FA0" w15:done="0"/>
 </w15:commentsEx>
 </file>
 
 <file path=word/commentsExtensible.xml><?xml version="1.0" encoding="utf-8"?>
-<w16cex:commentsExtensible xmlns:wpc="http://schemas.microsoft.com/office/word/2010/wordprocessingCanvas" xmlns:cx="http://schemas.microsoft.com/office/drawing/2014/chartex" xmlns:cx1="http://schemas.microsoft.com/office/drawing/2015/9/8/chartex" xmlns:cx2="http://schemas.microsoft.com/office/drawing/2015/10/21/chartex" xmlns:cx3="http://schemas.microsoft.com/office/drawing/2016/5/9/chartex" xmlns:cx4="http://schemas.microsoft.com/office/drawing/2016/5/10/chartex" xmlns:cx5="http://schemas.microsoft.com/office/drawing/2016/5/11/chartex" xmlns:cx6="http://schemas.microsoft.com/office/drawing/2016/5/12/chartex" xmlns:cx7="http://schemas.microsoft.com/office/drawing/2016/5/13/chartex" xmlns:cx8="http://schemas.microsoft.com/office/drawing/2016/5/14/chartex" xmlns:mc="http://schemas.openxmlformats.org/markup-compatibility/2006" xmlns:aink="http://schemas.microsoft.com/office/drawing/2016/ink" xmlns:am3d="http://schemas.microsoft.com/office/drawing/2017/model3d" xmlns:o="urn:schemas-microsoft-com:office:office" xmlns:oel="http://schemas.microsoft.com/office/2019/extlst" xmlns:r="http://schemas.openxmlformats.org/officeDocument/2006/relationships" xmlns:m="http://schemas.openxmlformats.org/officeDocument/2006/math" xmlns:v="urn:schemas-microsoft-com:vml" xmlns:wp14="http://schemas.microsoft.com/office/word/2010/wordprocessingDrawing" xmlns:wp="http://schemas.openxmlformats.org/drawingml/2006/wordprocessingDrawing" xmlns:w10="urn:schemas-microsoft-com:office:word" xmlns:w="http://schemas.openxmlformats.org/wordprocessingml/2006/main" xmlns:w14="http://schemas.microsoft.com/office/word/2010/wordml" xmlns:w15="http://schemas.microsoft.com/office/word/2012/wordml" xmlns:w16cex="http://schemas.microsoft.com/office/word/2018/wordml/cex" xmlns:w16cid="http://schemas.microsoft.com/office/word/2016/wordml/cid" xmlns:w16="http://schemas.microsoft.com/office/word/2018/wordml" xmlns:w16sdtdh="http://schemas.microsoft.com/office/word/2020/wordml/sdtdatahash" xmlns:w16se="http://schemas.microsoft.com/office/word/2015/wordml/symex" xmlns:wpg="http://schemas.microsoft.com/office/word/2010/wordprocessingGroup" xmlns:wpi="http://schemas.microsoft.com/office/word/2010/wordprocessingInk" xmlns:wne="http://schemas.microsoft.com/office/word/2006/wordml" xmlns:wps="http://schemas.microsoft.com/office/word/2010/wordprocessingShape" mc:Ignorable="w14 w15 w16se w16cid w16 w16cex w16sdtdh wp14">
+<w16cex:commentsExtensible xmlns:wpc="http://schemas.microsoft.com/office/word/2010/wordprocessingCanvas" xmlns:cx="http://schemas.microsoft.com/office/drawing/2014/chartex" xmlns:cx1="http://schemas.microsoft.com/office/drawing/2015/9/8/chartex" xmlns:cx2="http://schemas.microsoft.com/office/drawing/2015/10/21/chartex" xmlns:cx3="http://schemas.microsoft.com/office/drawing/2016/5/9/chartex" xmlns:cx4="http://schemas.microsoft.com/office/drawing/2016/5/10/chartex" xmlns:cx5="http://schemas.microsoft.com/office/drawing/2016/5/11/chartex" xmlns:cx6="http://schemas.microsoft.com/office/drawing/2016/5/12/chartex" xmlns:cx7="http://schemas.microsoft.com/office/drawing/2016/5/13/chartex" xmlns:cx8="http://schemas.microsoft.com/office/drawing/2016/5/14/chartex" xmlns:mc="http://schemas.openxmlformats.org/markup-compatibility/2006" xmlns:aink="http://schemas.microsoft.com/office/drawing/2016/ink" xmlns:am3d="http://schemas.microsoft.com/office/drawing/2017/model3d" xmlns:o="urn:schemas-microsoft-com:office:office" xmlns:r="http://schemas.openxmlformats.org/officeDocument/2006/relationships" xmlns:m="http://schemas.openxmlformats.org/officeDocument/2006/math" xmlns:v="urn:schemas-microsoft-com:vml" xmlns:wp14="http://schemas.microsoft.com/office/word/2010/wordprocessingDrawing" xmlns:wp="http://schemas.openxmlformats.org/drawingml/2006/wordprocessingDrawing" xmlns:w10="urn:schemas-microsoft-com:office:word" xmlns:w="http://schemas.openxmlformats.org/wordprocessingml/2006/main" xmlns:w14="http://schemas.microsoft.com/office/word/2010/wordml" xmlns:w15="http://schemas.microsoft.com/office/word/2012/wordml" xmlns:w16cex="http://schemas.microsoft.com/office/word/2018/wordml/cex" xmlns:w16cid="http://schemas.microsoft.com/office/word/2016/wordml/cid" xmlns:w16="http://schemas.microsoft.com/office/word/2018/wordml" xmlns:w16sdtdh="http://schemas.microsoft.com/office/word/2020/wordml/sdtdatahash" xmlns:w16se="http://schemas.microsoft.com/office/word/2015/wordml/symex" xmlns:wpg="http://schemas.microsoft.com/office/word/2010/wordprocessingGroup" xmlns:wpi="http://schemas.microsoft.com/office/word/2010/wordprocessingInk" xmlns:wne="http://schemas.microsoft.com/office/word/2006/wordml" xmlns:wps="http://schemas.microsoft.com/office/word/2010/wordprocessingShape" mc:Ignorable="w14 w15 w16se w16cid w16 w16cex w16sdtdh wp14">
   <w16cex:commentExtensible w16cex:durableId="261D5A94" w16cex:dateUtc="2022-05-05T00:03:00Z"/>
   <w16cex:commentExtensible w16cex:durableId="261D62B8" w16cex:dateUtc="2022-05-05T00:38:00Z"/>
   <w16cex:commentExtensible w16cex:durableId="261D5C9B" w16cex:dateUtc="2022-05-05T00:12:00Z"/>
   <w16cex:commentExtensible w16cex:durableId="2651E3C1" w16cex:dateUtc="2022-06-13T20:26:00Z"/>
-  <w16cex:commentExtensible w16cex:durableId="263F6AB5" w16cex:dateUtc="2022-05-30T20:09:00Z"/>
+  <w16cex:commentExtensible w16cex:durableId="267AB555" w16cex:dateUtc="2022-07-14T19:31:00Z"/>
   <w16cex:commentExtensible w16cex:durableId="2668A95B" w16cex:dateUtc="2022-07-01T02:59:00Z"/>
 </w16cex:commentsExtensible>
 </file>
 
 <file path=word/commentsIds.xml><?xml version="1.0" encoding="utf-8"?>
-<w16cid:commentsIds xmlns:wpc="http://schemas.microsoft.com/office/word/2010/wordprocessingCanvas" xmlns:cx="http://schemas.microsoft.com/office/drawing/2014/chartex" xmlns:cx1="http://schemas.microsoft.com/office/drawing/2015/9/8/chartex" xmlns:cx2="http://schemas.microsoft.com/office/drawing/2015/10/21/chartex" xmlns:cx3="http://schemas.microsoft.com/office/drawing/2016/5/9/chartex" xmlns:cx4="http://schemas.microsoft.com/office/drawing/2016/5/10/chartex" xmlns:cx5="http://schemas.microsoft.com/office/drawing/2016/5/11/chartex" xmlns:cx6="http://schemas.microsoft.com/office/drawing/2016/5/12/chartex" xmlns:cx7="http://schemas.microsoft.com/office/drawing/2016/5/13/chartex" xmlns:cx8="http://schemas.microsoft.com/office/drawing/2016/5/14/chartex" xmlns:mc="http://schemas.openxmlformats.org/markup-compatibility/2006" xmlns:aink="http://schemas.microsoft.com/office/drawing/2016/ink" xmlns:am3d="http://schemas.microsoft.com/office/drawing/2017/model3d" xmlns:o="urn:schemas-microsoft-com:office:office" xmlns:oel="http://schemas.microsoft.com/office/2019/extlst" xmlns:r="http://schemas.openxmlformats.org/officeDocument/2006/relationships" xmlns:m="http://schemas.openxmlformats.org/officeDocument/2006/math" xmlns:v="urn:schemas-microsoft-com:vml" xmlns:wp14="http://schemas.microsoft.com/office/word/2010/wordprocessingDrawing" xmlns:wp="http://schemas.openxmlformats.org/drawingml/2006/wordprocessingDrawing" xmlns:w10="urn:schemas-microsoft-com:office:word" xmlns:w="http://schemas.openxmlformats.org/wordprocessingml/2006/main" xmlns:w14="http://schemas.microsoft.com/office/word/2010/wordml" xmlns:w15="http://schemas.microsoft.com/office/word/2012/wordml" xmlns:w16cex="http://schemas.microsoft.com/office/word/2018/wordml/cex" xmlns:w16cid="http://schemas.microsoft.com/office/word/2016/wordml/cid" xmlns:w16="http://schemas.microsoft.com/office/word/2018/wordml" xmlns:w16sdtdh="http://schemas.microsoft.com/office/word/2020/wordml/sdtdatahash" xmlns:w16se="http://schemas.microsoft.com/office/word/2015/wordml/symex" xmlns:wpg="http://schemas.microsoft.com/office/word/2010/wordprocessingGroup" xmlns:wpi="http://schemas.microsoft.com/office/word/2010/wordprocessingInk" xmlns:wne="http://schemas.microsoft.com/office/word/2006/wordml" xmlns:wps="http://schemas.microsoft.com/office/word/2010/wordprocessingShape" mc:Ignorable="w14 w15 w16se w16cid w16 w16cex w16sdtdh wp14">
+<w16cid:commentsIds xmlns:wpc="http://schemas.microsoft.com/office/word/2010/wordprocessingCanvas" xmlns:cx="http://schemas.microsoft.com/office/drawing/2014/chartex" xmlns:cx1="http://schemas.microsoft.com/office/drawing/2015/9/8/chartex" xmlns:cx2="http://schemas.microsoft.com/office/drawing/2015/10/21/chartex" xmlns:cx3="http://schemas.microsoft.com/office/drawing/2016/5/9/chartex" xmlns:cx4="http://schemas.microsoft.com/office/drawing/2016/5/10/chartex" xmlns:cx5="http://schemas.microsoft.com/office/drawing/2016/5/11/chartex" xmlns:cx6="http://schemas.microsoft.com/office/drawing/2016/5/12/chartex" xmlns:cx7="http://schemas.microsoft.com/office/drawing/2016/5/13/chartex" xmlns:cx8="http://schemas.microsoft.com/office/drawing/2016/5/14/chartex" xmlns:mc="http://schemas.openxmlformats.org/markup-compatibility/2006" xmlns:aink="http://schemas.microsoft.com/office/drawing/2016/ink" xmlns:am3d="http://schemas.microsoft.com/office/drawing/2017/model3d" xmlns:o="urn:schemas-microsoft-com:office:office" xmlns:r="http://schemas.openxmlformats.org/officeDocument/2006/relationships" xmlns:m="http://schemas.openxmlformats.org/officeDocument/2006/math" xmlns:v="urn:schemas-microsoft-com:vml" xmlns:wp14="http://schemas.microsoft.com/office/word/2010/wordprocessingDrawing" xmlns:wp="http://schemas.openxmlformats.org/drawingml/2006/wordprocessingDrawing" xmlns:w10="urn:schemas-microsoft-com:office:word" xmlns:w="http://schemas.openxmlformats.org/wordprocessingml/2006/main" xmlns:w14="http://schemas.microsoft.com/office/word/2010/wordml" xmlns:w15="http://schemas.microsoft.com/office/word/2012/wordml" xmlns:w16cex="http://schemas.microsoft.com/office/word/2018/wordml/cex" xmlns:w16cid="http://schemas.microsoft.com/office/word/2016/wordml/cid" xmlns:w16="http://schemas.microsoft.com/office/word/2018/wordml" xmlns:w16sdtdh="http://schemas.microsoft.com/office/word/2020/wordml/sdtdatahash" xmlns:w16se="http://schemas.microsoft.com/office/word/2015/wordml/symex" xmlns:wpg="http://schemas.microsoft.com/office/word/2010/wordprocessingGroup" xmlns:wpi="http://schemas.microsoft.com/office/word/2010/wordprocessingInk" xmlns:wne="http://schemas.microsoft.com/office/word/2006/wordml" xmlns:wps="http://schemas.microsoft.com/office/word/2010/wordprocessingShape" mc:Ignorable="w14 w15 w16se w16cid w16 w16cex w16sdtdh wp14">
   <w16cid:commentId w16cid:paraId="1AD845BF" w16cid:durableId="261D5A94"/>
   <w16cid:commentId w16cid:paraId="28BA822E" w16cid:durableId="261D62B8"/>
   <w16cid:commentId w16cid:paraId="7C04F90D" w16cid:durableId="261D5C9B"/>
   <w16cid:commentId w16cid:paraId="4B68789A" w16cid:durableId="2651E3C1"/>
-  <w16cid:commentId w16cid:paraId="770C3DCE" w16cid:durableId="263F6AB5"/>
+  <w16cid:commentId w16cid:paraId="2F819C82" w16cid:durableId="267AB555"/>
   <w16cid:commentId w16cid:paraId="122D9FA0" w16cid:durableId="2668A95B"/>
 </w16cid:commentsIds>
 </file>
@@ -9029,7 +9415,7 @@
 </file>
 
 <file path=word/numbering.xml><?xml version="1.0" encoding="utf-8"?>
-<w:numbering xmlns:wpc="http://schemas.microsoft.com/office/word/2010/wordprocessingCanvas" xmlns:cx="http://schemas.microsoft.com/office/drawing/2014/chartex" xmlns:cx1="http://schemas.microsoft.com/office/drawing/2015/9/8/chartex" xmlns:cx2="http://schemas.microsoft.com/office/drawing/2015/10/21/chartex" xmlns:cx3="http://schemas.microsoft.com/office/drawing/2016/5/9/chartex" xmlns:cx4="http://schemas.microsoft.com/office/drawing/2016/5/10/chartex" xmlns:cx5="http://schemas.microsoft.com/office/drawing/2016/5/11/chartex" xmlns:cx6="http://schemas.microsoft.com/office/drawing/2016/5/12/chartex" xmlns:cx7="http://schemas.microsoft.com/office/drawing/2016/5/13/chartex" xmlns:cx8="http://schemas.microsoft.com/office/drawing/2016/5/14/chartex" xmlns:mc="http://schemas.openxmlformats.org/markup-compatibility/2006" xmlns:aink="http://schemas.microsoft.com/office/drawing/2016/ink" xmlns:am3d="http://schemas.microsoft.com/office/drawing/2017/model3d" xmlns:o="urn:schemas-microsoft-com:office:office" xmlns:oel="http://schemas.microsoft.com/office/2019/extlst" xmlns:r="http://schemas.openxmlformats.org/officeDocument/2006/relationships" xmlns:m="http://schemas.openxmlformats.org/officeDocument/2006/math" xmlns:v="urn:schemas-microsoft-com:vml" xmlns:wp14="http://schemas.microsoft.com/office/word/2010/wordprocessingDrawing" xmlns:wp="http://schemas.openxmlformats.org/drawingml/2006/wordprocessingDrawing" xmlns:w10="urn:schemas-microsoft-com:office:word" xmlns:w="http://schemas.openxmlformats.org/wordprocessingml/2006/main" xmlns:w14="http://schemas.microsoft.com/office/word/2010/wordml" xmlns:w15="http://schemas.microsoft.com/office/word/2012/wordml" xmlns:w16cex="http://schemas.microsoft.com/office/word/2018/wordml/cex" xmlns:w16cid="http://schemas.microsoft.com/office/word/2016/wordml/cid" xmlns:w16="http://schemas.microsoft.com/office/word/2018/wordml" xmlns:w16sdtdh="http://schemas.microsoft.com/office/word/2020/wordml/sdtdatahash" xmlns:w16se="http://schemas.microsoft.com/office/word/2015/wordml/symex" xmlns:wpg="http://schemas.microsoft.com/office/word/2010/wordprocessingGroup" xmlns:wpi="http://schemas.microsoft.com/office/word/2010/wordprocessingInk" xmlns:wne="http://schemas.microsoft.com/office/word/2006/wordml" xmlns:wps="http://schemas.microsoft.com/office/word/2010/wordprocessingShape" mc:Ignorable="w14 w15 w16se w16cid w16 w16cex w16sdtdh wp14">
+<w:numbering xmlns:wpc="http://schemas.microsoft.com/office/word/2010/wordprocessingCanvas" xmlns:cx="http://schemas.microsoft.com/office/drawing/2014/chartex" xmlns:cx1="http://schemas.microsoft.com/office/drawing/2015/9/8/chartex" xmlns:cx2="http://schemas.microsoft.com/office/drawing/2015/10/21/chartex" xmlns:cx3="http://schemas.microsoft.com/office/drawing/2016/5/9/chartex" xmlns:cx4="http://schemas.microsoft.com/office/drawing/2016/5/10/chartex" xmlns:cx5="http://schemas.microsoft.com/office/drawing/2016/5/11/chartex" xmlns:cx6="http://schemas.microsoft.com/office/drawing/2016/5/12/chartex" xmlns:cx7="http://schemas.microsoft.com/office/drawing/2016/5/13/chartex" xmlns:cx8="http://schemas.microsoft.com/office/drawing/2016/5/14/chartex" xmlns:mc="http://schemas.openxmlformats.org/markup-compatibility/2006" xmlns:aink="http://schemas.microsoft.com/office/drawing/2016/ink" xmlns:am3d="http://schemas.microsoft.com/office/drawing/2017/model3d" xmlns:o="urn:schemas-microsoft-com:office:office" xmlns:r="http://schemas.openxmlformats.org/officeDocument/2006/relationships" xmlns:m="http://schemas.openxmlformats.org/officeDocument/2006/math" xmlns:v="urn:schemas-microsoft-com:vml" xmlns:wp14="http://schemas.microsoft.com/office/word/2010/wordprocessingDrawing" xmlns:wp="http://schemas.openxmlformats.org/drawingml/2006/wordprocessingDrawing" xmlns:w10="urn:schemas-microsoft-com:office:word" xmlns:w="http://schemas.openxmlformats.org/wordprocessingml/2006/main" xmlns:w14="http://schemas.microsoft.com/office/word/2010/wordml" xmlns:w15="http://schemas.microsoft.com/office/word/2012/wordml" xmlns:w16cex="http://schemas.microsoft.com/office/word/2018/wordml/cex" xmlns:w16cid="http://schemas.microsoft.com/office/word/2016/wordml/cid" xmlns:w16="http://schemas.microsoft.com/office/word/2018/wordml" xmlns:w16sdtdh="http://schemas.microsoft.com/office/word/2020/wordml/sdtdatahash" xmlns:w16se="http://schemas.microsoft.com/office/word/2015/wordml/symex" xmlns:wpg="http://schemas.microsoft.com/office/word/2010/wordprocessingGroup" xmlns:wpi="http://schemas.microsoft.com/office/word/2010/wordprocessingInk" xmlns:wne="http://schemas.microsoft.com/office/word/2006/wordml" xmlns:wps="http://schemas.microsoft.com/office/word/2010/wordprocessingShape" mc:Ignorable="w14 w15 w16se w16cid w16 w16cex w16sdtdh wp14">
   <w:abstractNum w:abstractNumId="0" w15:restartNumberingAfterBreak="0">
     <w:nsid w:val="0B2075D6"/>
     <w:multiLevelType w:val="hybridMultilevel"/>
@@ -10106,46 +10492,49 @@
       </w:rPr>
     </w:lvl>
   </w:abstractNum>
-  <w:num w:numId="1" w16cid:durableId="1971588430">
+  <w:num w:numId="1">
     <w:abstractNumId w:val="8"/>
   </w:num>
-  <w:num w:numId="2" w16cid:durableId="1747144812">
+  <w:num w:numId="2">
     <w:abstractNumId w:val="1"/>
   </w:num>
-  <w:num w:numId="3" w16cid:durableId="1619335872">
+  <w:num w:numId="3">
     <w:abstractNumId w:val="0"/>
   </w:num>
-  <w:num w:numId="4" w16cid:durableId="1905066822">
+  <w:num w:numId="4">
     <w:abstractNumId w:val="9"/>
   </w:num>
-  <w:num w:numId="5" w16cid:durableId="465049236">
+  <w:num w:numId="5">
     <w:abstractNumId w:val="7"/>
   </w:num>
-  <w:num w:numId="6" w16cid:durableId="1397363084">
+  <w:num w:numId="6">
     <w:abstractNumId w:val="3"/>
   </w:num>
-  <w:num w:numId="7" w16cid:durableId="756098268">
+  <w:num w:numId="7">
     <w:abstractNumId w:val="4"/>
   </w:num>
-  <w:num w:numId="8" w16cid:durableId="993946653">
+  <w:num w:numId="8">
     <w:abstractNumId w:val="6"/>
   </w:num>
-  <w:num w:numId="9" w16cid:durableId="731008610">
+  <w:num w:numId="9">
     <w:abstractNumId w:val="2"/>
   </w:num>
-  <w:num w:numId="10" w16cid:durableId="1687513941">
+  <w:num w:numId="10">
     <w:abstractNumId w:val="5"/>
   </w:num>
 </w:numbering>
 </file>
 
 <file path=word/people.xml><?xml version="1.0" encoding="utf-8"?>
-<w15:people xmlns:wpc="http://schemas.microsoft.com/office/word/2010/wordprocessingCanvas" xmlns:cx="http://schemas.microsoft.com/office/drawing/2014/chartex" xmlns:cx1="http://schemas.microsoft.com/office/drawing/2015/9/8/chartex" xmlns:cx2="http://schemas.microsoft.com/office/drawing/2015/10/21/chartex" xmlns:cx3="http://schemas.microsoft.com/office/drawing/2016/5/9/chartex" xmlns:cx4="http://schemas.microsoft.com/office/drawing/2016/5/10/chartex" xmlns:cx5="http://schemas.microsoft.com/office/drawing/2016/5/11/chartex" xmlns:cx6="http://schemas.microsoft.com/office/drawing/2016/5/12/chartex" xmlns:cx7="http://schemas.microsoft.com/office/drawing/2016/5/13/chartex" xmlns:cx8="http://schemas.microsoft.com/office/drawing/2016/5/14/chartex" xmlns:mc="http://schemas.openxmlformats.org/markup-compatibility/2006" xmlns:aink="http://schemas.microsoft.com/office/drawing/2016/ink" xmlns:am3d="http://schemas.microsoft.com/office/drawing/2017/model3d" xmlns:o="urn:schemas-microsoft-com:office:office" xmlns:oel="http://schemas.microsoft.com/office/2019/extlst" xmlns:r="http://schemas.openxmlformats.org/officeDocument/2006/relationships" xmlns:m="http://schemas.openxmlformats.org/officeDocument/2006/math" xmlns:v="urn:schemas-microsoft-com:vml" xmlns:wp14="http://schemas.microsoft.com/office/word/2010/wordprocessingDrawing" xmlns:wp="http://schemas.openxmlformats.org/drawingml/2006/wordprocessingDrawing" xmlns:w10="urn:schemas-microsoft-com:office:word" xmlns:w="http://schemas.openxmlformats.org/wordprocessingml/2006/main" xmlns:w14="http://schemas.microsoft.com/office/word/2010/wordml" xmlns:w15="http://schemas.microsoft.com/office/word/2012/wordml" xmlns:w16cex="http://schemas.microsoft.com/office/word/2018/wordml/cex" xmlns:w16cid="http://schemas.microsoft.com/office/word/2016/wordml/cid" xmlns:w16="http://schemas.microsoft.com/office/word/2018/wordml" xmlns:w16sdtdh="http://schemas.microsoft.com/office/word/2020/wordml/sdtdatahash" xmlns:w16se="http://schemas.microsoft.com/office/word/2015/wordml/symex" xmlns:wpg="http://schemas.microsoft.com/office/word/2010/wordprocessingGroup" xmlns:wpi="http://schemas.microsoft.com/office/word/2010/wordprocessingInk" xmlns:wne="http://schemas.microsoft.com/office/word/2006/wordml" xmlns:wps="http://schemas.microsoft.com/office/word/2010/wordprocessingShape" mc:Ignorable="w14 w15 w16se w16cid w16 w16cex w16sdtdh wp14">
+<w15:people xmlns:wpc="http://schemas.microsoft.com/office/word/2010/wordprocessingCanvas" xmlns:cx="http://schemas.microsoft.com/office/drawing/2014/chartex" xmlns:cx1="http://schemas.microsoft.com/office/drawing/2015/9/8/chartex" xmlns:cx2="http://schemas.microsoft.com/office/drawing/2015/10/21/chartex" xmlns:cx3="http://schemas.microsoft.com/office/drawing/2016/5/9/chartex" xmlns:cx4="http://schemas.microsoft.com/office/drawing/2016/5/10/chartex" xmlns:cx5="http://schemas.microsoft.com/office/drawing/2016/5/11/chartex" xmlns:cx6="http://schemas.microsoft.com/office/drawing/2016/5/12/chartex" xmlns:cx7="http://schemas.microsoft.com/office/drawing/2016/5/13/chartex" xmlns:cx8="http://schemas.microsoft.com/office/drawing/2016/5/14/chartex" xmlns:mc="http://schemas.openxmlformats.org/markup-compatibility/2006" xmlns:aink="http://schemas.microsoft.com/office/drawing/2016/ink" xmlns:am3d="http://schemas.microsoft.com/office/drawing/2017/model3d" xmlns:o="urn:schemas-microsoft-com:office:office" xmlns:r="http://schemas.openxmlformats.org/officeDocument/2006/relationships" xmlns:m="http://schemas.openxmlformats.org/officeDocument/2006/math" xmlns:v="urn:schemas-microsoft-com:vml" xmlns:wp14="http://schemas.microsoft.com/office/word/2010/wordprocessingDrawing" xmlns:wp="http://schemas.openxmlformats.org/drawingml/2006/wordprocessingDrawing" xmlns:w10="urn:schemas-microsoft-com:office:word" xmlns:w="http://schemas.openxmlformats.org/wordprocessingml/2006/main" xmlns:w14="http://schemas.microsoft.com/office/word/2010/wordml" xmlns:w15="http://schemas.microsoft.com/office/word/2012/wordml" xmlns:w16cex="http://schemas.microsoft.com/office/word/2018/wordml/cex" xmlns:w16cid="http://schemas.microsoft.com/office/word/2016/wordml/cid" xmlns:w16="http://schemas.microsoft.com/office/word/2018/wordml" xmlns:w16sdtdh="http://schemas.microsoft.com/office/word/2020/wordml/sdtdatahash" xmlns:w16se="http://schemas.microsoft.com/office/word/2015/wordml/symex" xmlns:wpg="http://schemas.microsoft.com/office/word/2010/wordprocessingGroup" xmlns:wpi="http://schemas.microsoft.com/office/word/2010/wordprocessingInk" xmlns:wne="http://schemas.microsoft.com/office/word/2006/wordml" xmlns:wps="http://schemas.microsoft.com/office/word/2010/wordprocessingShape" mc:Ignorable="w14 w15 w16se w16cid w16 w16cex w16sdtdh wp14">
   <w15:person w15:author="Knezevich, Ronald W">
     <w15:presenceInfo w15:providerId="None" w15:userId="Knezevich, Ronald W"/>
   </w15:person>
   <w15:person w15:author="Matthew">
     <w15:presenceInfo w15:providerId="None" w15:userId="Matthew"/>
+  </w15:person>
+  <w15:person w15:author="Liu, Matthew (FHWA)">
+    <w15:presenceInfo w15:providerId="AD" w15:userId="S::matthew.liu@ad.dot.gov::629527d2-cd4f-4aa0-9fd6-5df0ac134217"/>
   </w15:person>
 </w15:people>
 </file>
@@ -11162,21 +11551,10 @@
 </file>
 
 <file path=customXml/item1.xml><?xml version="1.0" encoding="utf-8"?>
-<p:properties xmlns:p="http://schemas.microsoft.com/office/2006/metadata/properties" xmlns:xsi="http://www.w3.org/2001/XMLSchema-instance" xmlns:pc="http://schemas.microsoft.com/office/infopath/2007/PartnerControls">
-  <documentManagement/>
-</p:properties>
+<b:Sources xmlns:b="http://schemas.openxmlformats.org/officeDocument/2006/bibliography" xmlns="http://schemas.openxmlformats.org/officeDocument/2006/bibliography" SelectedStyle="\APASixthEditionOfficeOnline.xsl" StyleName="APA" Version="6"/>
 </file>
 
 <file path=customXml/item2.xml><?xml version="1.0" encoding="utf-8"?>
-<?mso-contentType ?>
-<FormTemplates xmlns="http://schemas.microsoft.com/sharepoint/v3/contenttype/forms">
-  <Display>DocumentLibraryForm</Display>
-  <Edit>DocumentLibraryForm</Edit>
-  <New>DocumentLibraryForm</New>
-</FormTemplates>
-</file>
-
-<file path=customXml/item3.xml><?xml version="1.0" encoding="utf-8"?>
 <ct:contentTypeSchema xmlns:ct="http://schemas.microsoft.com/office/2006/metadata/contentType" xmlns:ma="http://schemas.microsoft.com/office/2006/metadata/properties/metaAttributes" ct:_="" ma:_="" ma:contentTypeName="Document" ma:contentTypeID="0x010100DD4FBDE938E1B0459335BF18D35CB484" ma:contentTypeVersion="4" ma:contentTypeDescription="Create a new document." ma:contentTypeScope="" ma:versionID="c062ea3962721892273ede6cec82809d">
   <xsd:schema xmlns:xsd="http://www.w3.org/2001/XMLSchema" xmlns:xs="http://www.w3.org/2001/XMLSchema" xmlns:p="http://schemas.microsoft.com/office/2006/metadata/properties" xmlns:ns2="39631665-2ac6-4b14-83d9-84f76f5a0db8" targetNamespace="http://schemas.microsoft.com/office/2006/metadata/properties" ma:root="true" ma:fieldsID="4d37b22bb32fc4ff672673fb5fed163b" ns2:_="">
     <xsd:import namespace="39631665-2ac6-4b14-83d9-84f76f5a0db8"/>
@@ -11322,35 +11700,30 @@
 </ct:contentTypeSchema>
 </file>
 
+<file path=customXml/item3.xml><?xml version="1.0" encoding="utf-8"?>
+<?mso-contentType ?>
+<FormTemplates xmlns="http://schemas.microsoft.com/sharepoint/v3/contenttype/forms">
+  <Display>DocumentLibraryForm</Display>
+  <Edit>DocumentLibraryForm</Edit>
+  <New>DocumentLibraryForm</New>
+</FormTemplates>
+</file>
+
 <file path=customXml/item4.xml><?xml version="1.0" encoding="utf-8"?>
-<b:Sources xmlns:b="http://schemas.openxmlformats.org/officeDocument/2006/bibliography" xmlns="http://schemas.openxmlformats.org/officeDocument/2006/bibliography" SelectedStyle="\APASixthEditionOfficeOnline.xsl" StyleName="APA" Version="6"/>
+<p:properties xmlns:p="http://schemas.microsoft.com/office/2006/metadata/properties" xmlns:xsi="http://www.w3.org/2001/XMLSchema-instance" xmlns:pc="http://schemas.microsoft.com/office/infopath/2007/PartnerControls">
+  <documentManagement/>
+</p:properties>
 </file>
 
 <file path=customXml/itemProps1.xml><?xml version="1.0" encoding="utf-8"?>
-<ds:datastoreItem xmlns:ds="http://schemas.openxmlformats.org/officeDocument/2006/customXml" ds:itemID="{33C039FA-B067-46BA-80B9-AA9C4A07E1D4}">
+<ds:datastoreItem xmlns:ds="http://schemas.openxmlformats.org/officeDocument/2006/customXml" ds:itemID="{BCBD1332-7062-4C91-AA7E-FFBC8253605F}">
   <ds:schemaRefs>
-    <ds:schemaRef ds:uri="http://purl.org/dc/elements/1.1/"/>
-    <ds:schemaRef ds:uri="http://www.w3.org/XML/1998/namespace"/>
-    <ds:schemaRef ds:uri="http://schemas.microsoft.com/office/2006/metadata/properties"/>
-    <ds:schemaRef ds:uri="http://schemas.openxmlformats.org/package/2006/metadata/core-properties"/>
-    <ds:schemaRef ds:uri="http://schemas.microsoft.com/office/2006/documentManagement/types"/>
-    <ds:schemaRef ds:uri="http://purl.org/dc/dcmitype/"/>
-    <ds:schemaRef ds:uri="http://purl.org/dc/terms/"/>
-    <ds:schemaRef ds:uri="http://schemas.microsoft.com/office/infopath/2007/PartnerControls"/>
-    <ds:schemaRef ds:uri="39631665-2ac6-4b14-83d9-84f76f5a0db8"/>
+    <ds:schemaRef ds:uri="http://schemas.openxmlformats.org/officeDocument/2006/bibliography"/>
   </ds:schemaRefs>
 </ds:datastoreItem>
 </file>
 
 <file path=customXml/itemProps2.xml><?xml version="1.0" encoding="utf-8"?>
-<ds:datastoreItem xmlns:ds="http://schemas.openxmlformats.org/officeDocument/2006/customXml" ds:itemID="{AF95D857-C357-43C6-820D-8423A8169D73}">
-  <ds:schemaRefs>
-    <ds:schemaRef ds:uri="http://schemas.microsoft.com/sharepoint/v3/contenttype/forms"/>
-  </ds:schemaRefs>
-</ds:datastoreItem>
-</file>
-
-<file path=customXml/itemProps3.xml><?xml version="1.0" encoding="utf-8"?>
 <ds:datastoreItem xmlns:ds="http://schemas.openxmlformats.org/officeDocument/2006/customXml" ds:itemID="{DF0DEAB5-000F-4DF9-87DC-360F9A0CA26F}">
   <ds:schemaRefs>
     <ds:schemaRef ds:uri="http://schemas.microsoft.com/office/2006/metadata/contentType"/>
@@ -11368,10 +11741,19 @@
 </ds:datastoreItem>
 </file>
 
+<file path=customXml/itemProps3.xml><?xml version="1.0" encoding="utf-8"?>
+<ds:datastoreItem xmlns:ds="http://schemas.openxmlformats.org/officeDocument/2006/customXml" ds:itemID="{AF95D857-C357-43C6-820D-8423A8169D73}">
+  <ds:schemaRefs>
+    <ds:schemaRef ds:uri="http://schemas.microsoft.com/sharepoint/v3/contenttype/forms"/>
+  </ds:schemaRefs>
+</ds:datastoreItem>
+</file>
+
 <file path=customXml/itemProps4.xml><?xml version="1.0" encoding="utf-8"?>
-<ds:datastoreItem xmlns:ds="http://schemas.openxmlformats.org/officeDocument/2006/customXml" ds:itemID="{BCBD1332-7062-4C91-AA7E-FFBC8253605F}">
+<ds:datastoreItem xmlns:ds="http://schemas.openxmlformats.org/officeDocument/2006/customXml" ds:itemID="{33C039FA-B067-46BA-80B9-AA9C4A07E1D4}">
   <ds:schemaRefs>
-    <ds:schemaRef ds:uri="http://schemas.openxmlformats.org/officeDocument/2006/bibliography"/>
+    <ds:schemaRef ds:uri="http://schemas.microsoft.com/office/2006/metadata/properties"/>
+    <ds:schemaRef ds:uri="http://schemas.microsoft.com/office/infopath/2007/PartnerControls"/>
   </ds:schemaRefs>
 </ds:datastoreItem>
 </file>
</xml_diff>